<commit_message>
update for question 5
</commit_message>
<xml_diff>
--- a/ex3/ex3_Guanang_Su.docx
+++ b/ex3/ex3_Guanang_Su.docx
@@ -1262,25 +1262,7 @@
                 <w:rPr>
                   <w:rFonts w:ascii="Cambria Math" w:hAnsi="Cambria Math"/>
                 </w:rPr>
-                <m:t>π</m:t>
-              </m:r>
-              <m:r>
-                <w:rPr>
-                  <w:rFonts w:ascii="Cambria Math" w:hAnsi="Cambria Math"/>
-                </w:rPr>
-                <m:t>(</m:t>
-              </m:r>
-              <m:r>
-                <w:rPr>
-                  <w:rFonts w:ascii="Cambria Math" w:hAnsi="Cambria Math"/>
-                </w:rPr>
-                <m:t>a</m:t>
-              </m:r>
-              <m:r>
-                <w:rPr>
-                  <w:rFonts w:ascii="Cambria Math" w:hAnsi="Cambria Math"/>
-                </w:rPr>
-                <m:t>|s)</m:t>
+                <m:t>π(a|s)</m:t>
               </m:r>
             </m:e>
           </m:nary>
@@ -1310,37 +1292,7 @@
                 <w:rPr>
                   <w:rFonts w:ascii="Cambria Math" w:hAnsi="Cambria Math"/>
                 </w:rPr>
-                <m:t>p</m:t>
-              </m:r>
-              <m:r>
-                <w:rPr>
-                  <w:rFonts w:ascii="Cambria Math" w:hAnsi="Cambria Math"/>
-                </w:rPr>
-                <m:t>(</m:t>
-              </m:r>
-              <m:r>
-                <w:rPr>
-                  <w:rFonts w:ascii="Cambria Math" w:hAnsi="Cambria Math"/>
-                </w:rPr>
-                <m:t>s'</m:t>
-              </m:r>
-              <m:r>
-                <w:rPr>
-                  <w:rFonts w:ascii="Cambria Math" w:hAnsi="Cambria Math"/>
-                </w:rPr>
-                <m:t>|s</m:t>
-              </m:r>
-              <m:r>
-                <w:rPr>
-                  <w:rFonts w:ascii="Cambria Math" w:hAnsi="Cambria Math"/>
-                </w:rPr>
-                <m:t>, a</m:t>
-              </m:r>
-              <m:r>
-                <w:rPr>
-                  <w:rFonts w:ascii="Cambria Math" w:hAnsi="Cambria Math"/>
-                </w:rPr>
-                <m:t>)</m:t>
+                <m:t>p(s'|s, a)</m:t>
               </m:r>
             </m:e>
           </m:nary>
@@ -1358,13 +1310,7 @@
                 <w:rPr>
                   <w:rFonts w:ascii="Cambria Math" w:hAnsi="Cambria Math"/>
                 </w:rPr>
-                <m:t>r</m:t>
-              </m:r>
-              <m:r>
-                <w:rPr>
-                  <w:rFonts w:ascii="Cambria Math" w:hAnsi="Cambria Math"/>
-                </w:rPr>
-                <m:t>(</m:t>
+                <m:t>r(</m:t>
               </m:r>
               <m:sSup>
                 <m:sSupPr>
@@ -1396,13 +1342,7 @@
                 <w:rPr>
                   <w:rFonts w:ascii="Cambria Math" w:hAnsi="Cambria Math"/>
                 </w:rPr>
-                <m:t>, a)</m:t>
-              </m:r>
-              <m:r>
-                <w:rPr>
-                  <w:rFonts w:ascii="Cambria Math" w:hAnsi="Cambria Math"/>
-                </w:rPr>
-                <m:t>+γ</m:t>
+                <m:t>, a)+γ</m:t>
               </m:r>
               <m:sSub>
                 <m:sSubPr>
@@ -1637,13 +1577,7 @@
                     <w:rPr>
                       <w:rFonts w:ascii="Cambria Math" w:hAnsi="Cambria Math"/>
                     </w:rPr>
-                    <m:t>r</m:t>
-                  </m:r>
-                  <m:r>
-                    <w:rPr>
-                      <w:rFonts w:ascii="Cambria Math" w:hAnsi="Cambria Math"/>
-                    </w:rPr>
-                    <m:t>(</m:t>
+                    <m:t>r(</m:t>
                   </m:r>
                   <m:sSup>
                     <m:sSupPr>
@@ -1675,13 +1609,7 @@
                     <w:rPr>
                       <w:rFonts w:ascii="Cambria Math" w:hAnsi="Cambria Math"/>
                     </w:rPr>
-                    <m:t>, a)</m:t>
-                  </m:r>
-                  <m:r>
-                    <w:rPr>
-                      <w:rFonts w:ascii="Cambria Math" w:hAnsi="Cambria Math"/>
-                    </w:rPr>
-                    <m:t>+γ</m:t>
+                    <m:t>, a)+γ</m:t>
                   </m:r>
                   <m:sSub>
                     <m:sSubPr>
@@ -1771,13 +1699,7 @@
                 <w:rPr>
                   <w:rFonts w:ascii="Cambria Math" w:hAnsi="Cambria Math"/>
                 </w:rPr>
-                <m:t>s</m:t>
-              </m:r>
-              <m:r>
-                <w:rPr>
-                  <w:rFonts w:ascii="Cambria Math" w:hAnsi="Cambria Math"/>
-                </w:rPr>
-                <m:t>, a</m:t>
+                <m:t>s, a</m:t>
               </m:r>
             </m:e>
           </m:d>
@@ -1785,13 +1707,7 @@
             <w:rPr>
               <w:rFonts w:ascii="Cambria Math" w:hAnsi="Cambria Math"/>
             </w:rPr>
-            <m:t xml:space="preserve">= </m:t>
-          </m:r>
-          <m:r>
-            <w:rPr>
-              <w:rFonts w:ascii="Cambria Math" w:hAnsi="Cambria Math"/>
-            </w:rPr>
-            <m:t>r</m:t>
+            <m:t>= r</m:t>
           </m:r>
           <m:d>
             <m:dPr>
@@ -1867,13 +1783,7 @@
                     <w:rPr>
                       <w:rFonts w:ascii="Cambria Math" w:hAnsi="Cambria Math"/>
                     </w:rPr>
-                    <m:t>s</m:t>
-                  </m:r>
-                  <m:r>
-                    <w:rPr>
-                      <w:rFonts w:ascii="Cambria Math" w:hAnsi="Cambria Math"/>
-                    </w:rPr>
-                    <m:t>, a</m:t>
+                    <m:t>s, a</m:t>
                   </m:r>
                 </m:e>
               </m:d>
@@ -1969,13 +1879,7 @@
                     <w:rPr>
                       <w:rFonts w:ascii="Cambria Math" w:hAnsi="Cambria Math"/>
                     </w:rPr>
-                    <m:t>s</m:t>
-                  </m:r>
-                  <m:r>
-                    <w:rPr>
-                      <w:rFonts w:ascii="Cambria Math" w:hAnsi="Cambria Math"/>
-                    </w:rPr>
-                    <m:t>'</m:t>
+                    <m:t>s'</m:t>
                   </m:r>
                 </m:e>
               </m:d>
@@ -2103,13 +2007,7 @@
                 <w:rPr>
                   <w:rFonts w:ascii="Cambria Math" w:hAnsi="Cambria Math"/>
                 </w:rPr>
-                <m:t>s</m:t>
-              </m:r>
-              <m:r>
-                <w:rPr>
-                  <w:rFonts w:ascii="Cambria Math" w:hAnsi="Cambria Math"/>
-                </w:rPr>
-                <m:t>, a</m:t>
+                <m:t>s, a</m:t>
               </m:r>
             </m:e>
           </m:d>
@@ -2117,13 +2015,7 @@
             <w:rPr>
               <w:rFonts w:ascii="Cambria Math" w:hAnsi="Cambria Math"/>
             </w:rPr>
-            <m:t xml:space="preserve">= </m:t>
-          </m:r>
-          <m:r>
-            <w:rPr>
-              <w:rFonts w:ascii="Cambria Math" w:hAnsi="Cambria Math"/>
-            </w:rPr>
-            <m:t>r</m:t>
+            <m:t>= r</m:t>
           </m:r>
           <m:d>
             <m:dPr>
@@ -2250,13 +2142,7 @@
                 <w:rPr>
                   <w:rFonts w:ascii="Cambria Math" w:hAnsi="Cambria Math"/>
                 </w:rPr>
-                <m:t>π</m:t>
-              </m:r>
-              <m:r>
-                <w:rPr>
-                  <w:rFonts w:ascii="Cambria Math" w:hAnsi="Cambria Math"/>
-                </w:rPr>
-                <m:t>(</m:t>
+                <m:t>π(</m:t>
               </m:r>
               <m:sSup>
                 <m:sSupPr>
@@ -2288,19 +2174,7 @@
                 <w:rPr>
                   <w:rFonts w:ascii="Cambria Math" w:hAnsi="Cambria Math"/>
                 </w:rPr>
-                <m:t>|s</m:t>
-              </m:r>
-              <m:r>
-                <w:rPr>
-                  <w:rFonts w:ascii="Cambria Math" w:hAnsi="Cambria Math"/>
-                </w:rPr>
-                <m:t>'</m:t>
-              </m:r>
-              <m:r>
-                <w:rPr>
-                  <w:rFonts w:ascii="Cambria Math" w:hAnsi="Cambria Math"/>
-                </w:rPr>
-                <m:t>)</m:t>
+                <m:t>|s')</m:t>
               </m:r>
               <m:sSub>
                 <m:sSubPr>
@@ -2471,51 +2345,6 @@
         <w:rPr>
           <w:noProof/>
         </w:rPr>
-        <mc:AlternateContent>
-          <mc:Choice Requires="wpi">
-            <w:drawing>
-              <wp:anchor distT="0" distB="0" distL="114300" distR="114300" simplePos="0" relativeHeight="251659264" behindDoc="0" locked="0" layoutInCell="1" allowOverlap="1" wp14:anchorId="1D417937" wp14:editId="30834C7A">
-                <wp:simplePos x="0" y="0"/>
-                <wp:positionH relativeFrom="column">
-                  <wp:posOffset>-29805</wp:posOffset>
-                </wp:positionH>
-                <wp:positionV relativeFrom="paragraph">
-                  <wp:posOffset>80434</wp:posOffset>
-                </wp:positionV>
-                <wp:extent cx="294120" cy="32400"/>
-                <wp:effectExtent l="95250" t="152400" r="106045" b="158115"/>
-                <wp:wrapNone/>
-                <wp:docPr id="7" name="Ink 7"/>
-                <wp:cNvGraphicFramePr/>
-                <a:graphic xmlns:a="http://schemas.openxmlformats.org/drawingml/2006/main">
-                  <a:graphicData uri="http://schemas.microsoft.com/office/word/2010/wordprocessingInk">
-                    <w14:contentPart bwMode="auto" r:id="rId12">
-                      <w14:nvContentPartPr>
-                        <w14:cNvContentPartPr/>
-                      </w14:nvContentPartPr>
-                      <w14:xfrm>
-                        <a:off x="0" y="0"/>
-                        <a:ext cx="294120" cy="32400"/>
-                      </w14:xfrm>
-                    </w14:contentPart>
-                  </a:graphicData>
-                </a:graphic>
-              </wp:anchor>
-            </w:drawing>
-          </mc:Choice>
-          <mc:Fallback>
-            <w:pict>
-              <v:shape w14:anchorId="236F756E" id="Ink 7" o:spid="_x0000_s1026" type="#_x0000_t75" style="position:absolute;margin-left:-6.6pt;margin-top:-2.15pt;width:31.65pt;height:19.55pt;z-index:251659264;visibility:visible;mso-wrap-style:square;mso-wrap-distance-left:9pt;mso-wrap-distance-top:0;mso-wrap-distance-right:9pt;mso-wrap-distance-bottom:0;mso-position-horizontal:absolute;mso-position-horizontal-relative:text;mso-position-vertical:absolute;mso-position-vertical-relative:text" o:gfxdata="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">
-                <v:imagedata r:id="rId13" o:title=""/>
-              </v:shape>
-            </w:pict>
-          </mc:Fallback>
-        </mc:AlternateContent>
-      </w:r>
-      <w:r>
-        <w:rPr>
-          <w:noProof/>
-        </w:rPr>
         <w:drawing>
           <wp:inline distT="0" distB="0" distL="0" distR="0" wp14:anchorId="44A336C0" wp14:editId="4FF92956">
             <wp:extent cx="5943600" cy="835117"/>
@@ -2532,7 +2361,7 @@
                     <pic:cNvPicPr/>
                   </pic:nvPicPr>
                   <pic:blipFill rotWithShape="1">
-                    <a:blip r:embed="rId14"/>
+                    <a:blip r:embed="rId12"/>
                     <a:srcRect b="28408"/>
                     <a:stretch/>
                   </pic:blipFill>
@@ -2571,7 +2400,72 @@
       </w:r>
       <w:r>
         <w:tab/>
+        <w:t>Since the condition</w:t>
+      </w:r>
+    </w:p>
+    <w:p>
+      <w:r>
+        <w:tab/>
+      </w:r>
+      <w:r>
+        <w:tab/>
         <w:t>T</w:t>
+      </w:r>
+      <w:r>
+        <w:rPr>
+          <w:noProof/>
+        </w:rPr>
+        <w:drawing>
+          <wp:inline distT="0" distB="0" distL="0" distR="0" wp14:anchorId="269AE5B6" wp14:editId="1F6B3935">
+            <wp:extent cx="4463790" cy="4260850"/>
+            <wp:effectExtent l="0" t="0" r="0" b="6350"/>
+            <wp:docPr id="57" name="Picture 57" descr="Table&#10;&#10;Description automatically generated"/>
+            <wp:cNvGraphicFramePr>
+              <a:graphicFrameLocks xmlns:a="http://schemas.openxmlformats.org/drawingml/2006/main" noChangeAspect="1"/>
+            </wp:cNvGraphicFramePr>
+            <a:graphic xmlns:a="http://schemas.openxmlformats.org/drawingml/2006/main">
+              <a:graphicData uri="http://schemas.openxmlformats.org/drawingml/2006/picture">
+                <pic:pic xmlns:pic="http://schemas.openxmlformats.org/drawingml/2006/picture">
+                  <pic:nvPicPr>
+                    <pic:cNvPr id="57" name="Picture 57" descr="Table&#10;&#10;Description automatically generated"/>
+                    <pic:cNvPicPr>
+                      <a:picLocks noChangeAspect="1" noChangeArrowheads="1"/>
+                    </pic:cNvPicPr>
+                  </pic:nvPicPr>
+                  <pic:blipFill rotWithShape="1">
+                    <a:blip r:embed="rId13">
+                      <a:extLst>
+                        <a:ext uri="{28A0092B-C50C-407E-A947-70E740481C1C}">
+                          <a14:useLocalDpi xmlns:a14="http://schemas.microsoft.com/office/drawing/2010/main" val="0"/>
+                        </a:ext>
+                      </a:extLst>
+                    </a:blip>
+                    <a:srcRect b="25028"/>
+                    <a:stretch/>
+                  </pic:blipFill>
+                  <pic:spPr bwMode="auto">
+                    <a:xfrm>
+                      <a:off x="0" y="0"/>
+                      <a:ext cx="4473983" cy="4270579"/>
+                    </a:xfrm>
+                    <a:prstGeom prst="rect">
+                      <a:avLst/>
+                    </a:prstGeom>
+                    <a:noFill/>
+                    <a:ln>
+                      <a:noFill/>
+                    </a:ln>
+                    <a:extLst>
+                      <a:ext uri="{53640926-AAD7-44D8-BBD7-CCE9431645EC}">
+                        <a14:shadowObscured xmlns:a14="http://schemas.microsoft.com/office/drawing/2010/main"/>
+                      </a:ext>
+                    </a:extLst>
+                  </pic:spPr>
+                </pic:pic>
+              </a:graphicData>
+            </a:graphic>
+          </wp:inline>
+        </w:drawing>
       </w:r>
     </w:p>
     <w:p>
@@ -2582,51 +2476,6 @@
     <w:p/>
     <w:p/>
     <w:p>
-      <w:r>
-        <w:rPr>
-          <w:noProof/>
-        </w:rPr>
-        <mc:AlternateContent>
-          <mc:Choice Requires="wpi">
-            <w:drawing>
-              <wp:anchor distT="0" distB="0" distL="114300" distR="114300" simplePos="0" relativeHeight="251661312" behindDoc="0" locked="0" layoutInCell="1" allowOverlap="1" wp14:anchorId="2E11B0A4" wp14:editId="1C58A133">
-                <wp:simplePos x="0" y="0"/>
-                <wp:positionH relativeFrom="column">
-                  <wp:posOffset>100515</wp:posOffset>
-                </wp:positionH>
-                <wp:positionV relativeFrom="paragraph">
-                  <wp:posOffset>34869</wp:posOffset>
-                </wp:positionV>
-                <wp:extent cx="373680" cy="37080"/>
-                <wp:effectExtent l="95250" t="152400" r="102870" b="153670"/>
-                <wp:wrapNone/>
-                <wp:docPr id="31" name="Ink 31"/>
-                <wp:cNvGraphicFramePr/>
-                <a:graphic xmlns:a="http://schemas.openxmlformats.org/drawingml/2006/main">
-                  <a:graphicData uri="http://schemas.microsoft.com/office/word/2010/wordprocessingInk">
-                    <w14:contentPart bwMode="auto" r:id="rId15">
-                      <w14:nvContentPartPr>
-                        <w14:cNvContentPartPr/>
-                      </w14:nvContentPartPr>
-                      <w14:xfrm>
-                        <a:off x="0" y="0"/>
-                        <a:ext cx="373680" cy="37080"/>
-                      </w14:xfrm>
-                    </w14:contentPart>
-                  </a:graphicData>
-                </a:graphic>
-              </wp:anchor>
-            </w:drawing>
-          </mc:Choice>
-          <mc:Fallback>
-            <w:pict>
-              <v:shape w14:anchorId="3A15D104" id="Ink 31" o:spid="_x0000_s1026" type="#_x0000_t75" style="position:absolute;margin-left:3.7pt;margin-top:-5.75pt;width:37.9pt;height:19.9pt;z-index:251661312;visibility:visible;mso-wrap-style:square;mso-wrap-distance-left:9pt;mso-wrap-distance-top:0;mso-wrap-distance-right:9pt;mso-wrap-distance-bottom:0;mso-position-horizontal:absolute;mso-position-horizontal-relative:text;mso-position-vertical:absolute;mso-position-vertical-relative:text" o:gfxdata="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">
-                <v:imagedata r:id="rId16" o:title=""/>
-              </v:shape>
-            </w:pict>
-          </mc:Fallback>
-        </mc:AlternateContent>
-      </w:r>
       <w:r>
         <w:rPr>
           <w:noProof/>
@@ -2647,7 +2496,7 @@
                     <pic:cNvPicPr/>
                   </pic:nvPicPr>
                   <pic:blipFill rotWithShape="1">
-                    <a:blip r:embed="rId14"/>
+                    <a:blip r:embed="rId12"/>
                     <a:srcRect t="75217"/>
                     <a:stretch/>
                   </pic:blipFill>
@@ -2676,9 +2525,40 @@
       </w:r>
     </w:p>
     <w:p>
-      <w:r>
-        <w:br w:type="page"/>
-      </w:r>
+      <w:pPr>
+        <w:ind w:left="720" w:firstLine="720"/>
+      </w:pPr>
+      <w:r>
+        <w:t xml:space="preserve">Value iteration does not have analogous bug. </w:t>
+      </w:r>
+      <w:r>
+        <w:t>The value iteration is stable or not is not depend</w:t>
+      </w:r>
+      <w:r>
+        <w:t>s</w:t>
+      </w:r>
+      <w:r>
+        <w:t xml:space="preserve"> on the policy</w:t>
+      </w:r>
+      <w:r>
+        <w:t xml:space="preserve"> function but the value function. The policy is optimal as long as the result is optimal. Therefore, such bug is not </w:t>
+      </w:r>
+      <w:r>
+        <w:t>existed</w:t>
+      </w:r>
+      <w:r>
+        <w:t>.</w:t>
+      </w:r>
+    </w:p>
+    <w:p>
+      <w:pPr>
+        <w:ind w:firstLine="720"/>
+      </w:pPr>
+    </w:p>
+    <w:p>
+      <w:pPr>
+        <w:ind w:firstLine="720"/>
+      </w:pPr>
     </w:p>
     <w:p>
       <w:r>
@@ -2703,7 +2583,7 @@
                 <wp:cNvGraphicFramePr/>
                 <a:graphic xmlns:a="http://schemas.openxmlformats.org/drawingml/2006/main">
                   <a:graphicData uri="http://schemas.microsoft.com/office/word/2010/wordprocessingInk">
-                    <w14:contentPart bwMode="auto" r:id="rId17">
+                    <w14:contentPart bwMode="auto" r:id="rId14">
                       <w14:nvContentPartPr>
                         <w14:cNvContentPartPr/>
                       </w14:nvContentPartPr>
@@ -2825,51 +2705,6 @@
       </w:r>
     </w:p>
     <w:p>
-      <w:r>
-        <w:rPr>
-          <w:noProof/>
-        </w:rPr>
-        <mc:AlternateContent>
-          <mc:Choice Requires="wpi">
-            <w:drawing>
-              <wp:anchor distT="0" distB="0" distL="114300" distR="114300" simplePos="0" relativeHeight="251663360" behindDoc="0" locked="0" layoutInCell="1" allowOverlap="1" wp14:anchorId="29D43800" wp14:editId="665C5212">
-                <wp:simplePos x="0" y="0"/>
-                <wp:positionH relativeFrom="column">
-                  <wp:posOffset>88635</wp:posOffset>
-                </wp:positionH>
-                <wp:positionV relativeFrom="paragraph">
-                  <wp:posOffset>120442</wp:posOffset>
-                </wp:positionV>
-                <wp:extent cx="367920" cy="12960"/>
-                <wp:effectExtent l="76200" t="133350" r="127635" b="158750"/>
-                <wp:wrapNone/>
-                <wp:docPr id="33" name="Ink 33"/>
-                <wp:cNvGraphicFramePr/>
-                <a:graphic xmlns:a="http://schemas.openxmlformats.org/drawingml/2006/main">
-                  <a:graphicData uri="http://schemas.microsoft.com/office/word/2010/wordprocessingInk">
-                    <w14:contentPart bwMode="auto" r:id="rId21">
-                      <w14:nvContentPartPr>
-                        <w14:cNvContentPartPr/>
-                      </w14:nvContentPartPr>
-                      <w14:xfrm>
-                        <a:off x="0" y="0"/>
-                        <a:ext cx="367920" cy="12960"/>
-                      </w14:xfrm>
-                    </w14:contentPart>
-                  </a:graphicData>
-                </a:graphic>
-              </wp:anchor>
-            </w:drawing>
-          </mc:Choice>
-          <mc:Fallback>
-            <w:pict>
-              <v:shape w14:anchorId="3B48A858" id="Ink 33" o:spid="_x0000_s1026" type="#_x0000_t75" style="position:absolute;margin-left:2.8pt;margin-top:1pt;width:37.45pt;height:18pt;z-index:251663360;visibility:visible;mso-wrap-style:square;mso-wrap-distance-left:9pt;mso-wrap-distance-top:0;mso-wrap-distance-right:9pt;mso-wrap-distance-bottom:0;mso-position-horizontal:absolute;mso-position-horizontal-relative:text;mso-position-vertical:absolute;mso-position-vertical-relative:text" o:gfxdata="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">
-                <v:imagedata r:id="rId22" o:title=""/>
-              </v:shape>
-            </w:pict>
-          </mc:Fallback>
-        </mc:AlternateContent>
-      </w:r>
       <w:r>
         <w:rPr>
           <w:noProof/>
@@ -3191,56 +3026,11 @@
         <w:rPr>
           <w:noProof/>
         </w:rPr>
-        <mc:AlternateContent>
-          <mc:Choice Requires="wpi">
-            <w:drawing>
-              <wp:anchor distT="0" distB="0" distL="114300" distR="114300" simplePos="0" relativeHeight="251664384" behindDoc="0" locked="0" layoutInCell="1" allowOverlap="1" wp14:anchorId="2D921A42" wp14:editId="272F2B62">
-                <wp:simplePos x="0" y="0"/>
-                <wp:positionH relativeFrom="column">
-                  <wp:posOffset>130395</wp:posOffset>
-                </wp:positionH>
-                <wp:positionV relativeFrom="paragraph">
-                  <wp:posOffset>2534868</wp:posOffset>
-                </wp:positionV>
-                <wp:extent cx="349920" cy="6840"/>
-                <wp:effectExtent l="95250" t="152400" r="107315" b="165100"/>
-                <wp:wrapNone/>
-                <wp:docPr id="34" name="Ink 34"/>
-                <wp:cNvGraphicFramePr/>
-                <a:graphic xmlns:a="http://schemas.openxmlformats.org/drawingml/2006/main">
-                  <a:graphicData uri="http://schemas.microsoft.com/office/word/2010/wordprocessingInk">
-                    <w14:contentPart bwMode="auto" r:id="rId23">
-                      <w14:nvContentPartPr>
-                        <w14:cNvContentPartPr/>
-                      </w14:nvContentPartPr>
-                      <w14:xfrm>
-                        <a:off x="0" y="0"/>
-                        <a:ext cx="349920" cy="6840"/>
-                      </w14:xfrm>
-                    </w14:contentPart>
-                  </a:graphicData>
-                </a:graphic>
-              </wp:anchor>
-            </w:drawing>
-          </mc:Choice>
-          <mc:Fallback>
-            <w:pict>
-              <v:shape w14:anchorId="53B2AB3F" id="Ink 34" o:spid="_x0000_s1026" type="#_x0000_t75" style="position:absolute;margin-left:6pt;margin-top:191.1pt;width:36.05pt;height:17.55pt;z-index:251664384;visibility:visible;mso-wrap-style:square;mso-wrap-distance-left:9pt;mso-wrap-distance-top:0;mso-wrap-distance-right:9pt;mso-wrap-distance-bottom:0;mso-position-horizontal:absolute;mso-position-horizontal-relative:text;mso-position-vertical:absolute;mso-position-vertical-relative:text" o:gfxdata="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">
-                <v:imagedata r:id="rId24" o:title=""/>
-              </v:shape>
-            </w:pict>
-          </mc:Fallback>
-        </mc:AlternateContent>
-      </w:r>
-      <w:r>
-        <w:rPr>
-          <w:noProof/>
-        </w:rPr>
         <w:drawing>
-          <wp:inline distT="0" distB="0" distL="0" distR="0" wp14:anchorId="0E324908" wp14:editId="68D96820">
-            <wp:extent cx="5943600" cy="2764342"/>
-            <wp:effectExtent l="0" t="0" r="0" b="0"/>
-            <wp:docPr id="12" name="Picture 12" descr="Text&#10;&#10;Description automatically generated"/>
+          <wp:inline distT="0" distB="0" distL="0" distR="0" wp14:anchorId="6CF5E7D8" wp14:editId="74A9D350">
+            <wp:extent cx="5424410" cy="1968500"/>
+            <wp:effectExtent l="0" t="0" r="5080" b="0"/>
+            <wp:docPr id="59" name="Picture 59" descr="Text&#10;&#10;Description automatically generated"/>
             <wp:cNvGraphicFramePr>
               <a:graphicFrameLocks xmlns:a="http://schemas.openxmlformats.org/drawingml/2006/main" noChangeAspect="1"/>
             </wp:cNvGraphicFramePr>
@@ -3252,14 +3042,14 @@
                     <pic:cNvPicPr/>
                   </pic:nvPicPr>
                   <pic:blipFill rotWithShape="1">
-                    <a:blip r:embed="rId25"/>
-                    <a:srcRect b="19844"/>
+                    <a:blip r:embed="rId21"/>
+                    <a:srcRect t="1" b="37452"/>
                     <a:stretch/>
                   </pic:blipFill>
                   <pic:spPr bwMode="auto">
                     <a:xfrm>
                       <a:off x="0" y="0"/>
-                      <a:ext cx="5943600" cy="2764342"/>
+                      <a:ext cx="5468201" cy="1984392"/>
                     </a:xfrm>
                     <a:prstGeom prst="rect">
                       <a:avLst/>
@@ -3281,68 +3071,18 @@
       </w:r>
     </w:p>
     <w:p>
-      <w:r>
-        <w:tab/>
-      </w:r>
-      <w:r>
-        <w:tab/>
-      </w:r>
-    </w:p>
-    <w:p>
-      <w:r>
-        <w:rPr>
-          <w:noProof/>
-        </w:rPr>
-        <mc:AlternateContent>
-          <mc:Choice Requires="wpi">
-            <w:drawing>
-              <wp:anchor distT="0" distB="0" distL="114300" distR="114300" simplePos="0" relativeHeight="251665408" behindDoc="0" locked="0" layoutInCell="1" allowOverlap="1" wp14:anchorId="78F17E18" wp14:editId="076FC658">
-                <wp:simplePos x="0" y="0"/>
-                <wp:positionH relativeFrom="column">
-                  <wp:posOffset>64875</wp:posOffset>
-                </wp:positionH>
-                <wp:positionV relativeFrom="paragraph">
-                  <wp:posOffset>59068</wp:posOffset>
-                </wp:positionV>
-                <wp:extent cx="492840" cy="37080"/>
-                <wp:effectExtent l="95250" t="152400" r="116840" b="153670"/>
-                <wp:wrapNone/>
-                <wp:docPr id="35" name="Ink 35"/>
-                <wp:cNvGraphicFramePr/>
-                <a:graphic xmlns:a="http://schemas.openxmlformats.org/drawingml/2006/main">
-                  <a:graphicData uri="http://schemas.microsoft.com/office/word/2010/wordprocessingInk">
-                    <w14:contentPart bwMode="auto" r:id="rId26">
-                      <w14:nvContentPartPr>
-                        <w14:cNvContentPartPr/>
-                      </w14:nvContentPartPr>
-                      <w14:xfrm>
-                        <a:off x="0" y="0"/>
-                        <a:ext cx="492840" cy="37080"/>
-                      </w14:xfrm>
-                    </w14:contentPart>
-                  </a:graphicData>
-                </a:graphic>
-              </wp:anchor>
-            </w:drawing>
-          </mc:Choice>
-          <mc:Fallback>
-            <w:pict>
-              <v:shape w14:anchorId="7A7105E0" id="Ink 35" o:spid="_x0000_s1026" type="#_x0000_t75" style="position:absolute;margin-left:.9pt;margin-top:-3.85pt;width:47.3pt;height:19.9pt;z-index:251665408;visibility:visible;mso-wrap-style:square;mso-wrap-distance-left:9pt;mso-wrap-distance-top:0;mso-wrap-distance-right:9pt;mso-wrap-distance-bottom:0;mso-position-horizontal:absolute;mso-position-horizontal-relative:text;mso-position-vertical:absolute;mso-position-vertical-relative:text" o:gfxdata="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">
-                <v:imagedata r:id="rId27" o:title=""/>
-              </v:shape>
-            </w:pict>
-          </mc:Fallback>
-        </mc:AlternateContent>
-      </w:r>
+      <w:pPr>
+        <w:jc w:val="center"/>
+      </w:pPr>
       <w:r>
         <w:rPr>
           <w:noProof/>
         </w:rPr>
         <w:drawing>
-          <wp:inline distT="0" distB="0" distL="0" distR="0" wp14:anchorId="7871E2D8" wp14:editId="693F6EAC">
-            <wp:extent cx="5938470" cy="306562"/>
+          <wp:inline distT="0" distB="0" distL="0" distR="0" wp14:anchorId="49BEC162" wp14:editId="030092E7">
+            <wp:extent cx="2214678" cy="1050290"/>
             <wp:effectExtent l="0" t="0" r="0" b="0"/>
-            <wp:docPr id="13" name="Picture 13" descr="Text&#10;&#10;Description automatically generated"/>
+            <wp:docPr id="58" name="Picture 58" descr="Diagram&#10;&#10;Description automatically generated"/>
             <wp:cNvGraphicFramePr>
               <a:graphicFrameLocks xmlns:a="http://schemas.openxmlformats.org/drawingml/2006/main" noChangeAspect="1"/>
             </wp:cNvGraphicFramePr>
@@ -3350,18 +3090,18 @@
               <a:graphicData uri="http://schemas.openxmlformats.org/drawingml/2006/picture">
                 <pic:pic xmlns:pic="http://schemas.openxmlformats.org/drawingml/2006/picture">
                   <pic:nvPicPr>
-                    <pic:cNvPr id="12" name="Picture 12" descr="Text&#10;&#10;Description automatically generated"/>
+                    <pic:cNvPr id="58" name="Picture 58" descr="Diagram&#10;&#10;Description automatically generated"/>
                     <pic:cNvPicPr/>
                   </pic:nvPicPr>
                   <pic:blipFill rotWithShape="1">
-                    <a:blip r:embed="rId25"/>
-                    <a:srcRect t="81387" b="9716"/>
+                    <a:blip r:embed="rId22"/>
+                    <a:srcRect t="3978"/>
                     <a:stretch/>
                   </pic:blipFill>
                   <pic:spPr bwMode="auto">
                     <a:xfrm>
                       <a:off x="0" y="0"/>
-                      <a:ext cx="5943600" cy="306827"/>
+                      <a:ext cx="2235565" cy="1060196"/>
                     </a:xfrm>
                     <a:prstGeom prst="rect">
                       <a:avLst/>
@@ -3382,7 +3122,143 @@
         </w:drawing>
       </w:r>
     </w:p>
-    <w:p/>
+    <w:p>
+      <w:r>
+        <w:rPr>
+          <w:noProof/>
+        </w:rPr>
+        <w:drawing>
+          <wp:inline distT="0" distB="0" distL="0" distR="0" wp14:anchorId="0EE563FE" wp14:editId="51704FC3">
+            <wp:extent cx="5949950" cy="510087"/>
+            <wp:effectExtent l="0" t="0" r="0" b="4445"/>
+            <wp:docPr id="67" name="Picture 67" descr="Text&#10;&#10;Description automatically generated"/>
+            <wp:cNvGraphicFramePr>
+              <a:graphicFrameLocks xmlns:a="http://schemas.openxmlformats.org/drawingml/2006/main" noChangeAspect="1"/>
+            </wp:cNvGraphicFramePr>
+            <a:graphic xmlns:a="http://schemas.openxmlformats.org/drawingml/2006/main">
+              <a:graphicData uri="http://schemas.openxmlformats.org/drawingml/2006/picture">
+                <pic:pic xmlns:pic="http://schemas.openxmlformats.org/drawingml/2006/picture">
+                  <pic:nvPicPr>
+                    <pic:cNvPr id="12" name="Picture 12" descr="Text&#10;&#10;Description automatically generated"/>
+                    <pic:cNvPicPr/>
+                  </pic:nvPicPr>
+                  <pic:blipFill rotWithShape="1">
+                    <a:blip r:embed="rId21"/>
+                    <a:srcRect t="65380" b="19844"/>
+                    <a:stretch/>
+                  </pic:blipFill>
+                  <pic:spPr bwMode="auto">
+                    <a:xfrm>
+                      <a:off x="0" y="0"/>
+                      <a:ext cx="6224317" cy="533608"/>
+                    </a:xfrm>
+                    <a:prstGeom prst="rect">
+                      <a:avLst/>
+                    </a:prstGeom>
+                    <a:ln>
+                      <a:noFill/>
+                    </a:ln>
+                    <a:extLst>
+                      <a:ext uri="{53640926-AAD7-44D8-BBD7-CCE9431645EC}">
+                        <a14:shadowObscured xmlns:a14="http://schemas.microsoft.com/office/drawing/2010/main"/>
+                      </a:ext>
+                    </a:extLst>
+                  </pic:spPr>
+                </pic:pic>
+              </a:graphicData>
+            </a:graphic>
+          </wp:inline>
+        </w:drawing>
+      </w:r>
+    </w:p>
+    <w:p>
+      <w:pPr>
+        <w:ind w:left="720" w:firstLine="720"/>
+        <w:rPr>
+          <w:rFonts w:hint="eastAsia"/>
+        </w:rPr>
+      </w:pPr>
+      <w:r>
+        <w:t>We wish to arrive at state z as soon as possible</w:t>
+      </w:r>
+      <w:r>
+        <w:t xml:space="preserve"> as a result</w:t>
+      </w:r>
+      <w:r>
+        <w:t xml:space="preserve">. </w:t>
+      </w:r>
+      <w:r>
+        <w:t>The</w:t>
+      </w:r>
+      <w:r>
+        <w:t xml:space="preserve"> only action that reaches</w:t>
+      </w:r>
+      <w:r>
+        <w:t xml:space="preserve"> </w:t>
+      </w:r>
+      <w:r>
+        <w:t xml:space="preserve">state </w:t>
+      </w:r>
+      <w:r>
+        <w:t>z</w:t>
+      </w:r>
+      <w:r>
+        <w:t xml:space="preserve"> </w:t>
+      </w:r>
+      <w:r>
+        <w:t xml:space="preserve">is </w:t>
+      </w:r>
+      <w:r>
+        <w:t xml:space="preserve">through </w:t>
+      </w:r>
+      <w:r>
+        <w:t>action b succeeds with low probability, so the agent should minimize the</w:t>
+      </w:r>
+      <w:r>
+        <w:t xml:space="preserve"> in the process</w:t>
+      </w:r>
+      <w:r>
+        <w:t>. This suggests that the agent should</w:t>
+      </w:r>
+      <w:r>
+        <w:t xml:space="preserve"> </w:t>
+      </w:r>
+      <w:r>
+        <w:t xml:space="preserve">try action b in state </w:t>
+      </w:r>
+      <w:r>
+        <w:t>x</w:t>
+      </w:r>
+      <w:r>
+        <w:t xml:space="preserve"> and</w:t>
+      </w:r>
+      <w:r>
+        <w:t xml:space="preserve"> </w:t>
+      </w:r>
+      <w:r>
+        <w:t>try action a to get to state x rather than directly to state</w:t>
+      </w:r>
+      <w:r>
+        <w:t xml:space="preserve"> </w:t>
+      </w:r>
+      <w:r>
+        <w:t xml:space="preserve">in state </w:t>
+      </w:r>
+      <w:r>
+        <w:t>y</w:t>
+      </w:r>
+      <w:r>
+        <w:t>.</w:t>
+      </w:r>
+    </w:p>
+    <w:p>
+      <w:r>
+        <w:tab/>
+      </w:r>
+      <w:r>
+        <w:tab/>
+      </w:r>
+    </w:p>
     <w:p>
       <w:r>
         <w:rPr>
@@ -3391,28 +3267,28 @@
         <mc:AlternateContent>
           <mc:Choice Requires="wpi">
             <w:drawing>
-              <wp:anchor distT="0" distB="0" distL="114300" distR="114300" simplePos="0" relativeHeight="251666432" behindDoc="0" locked="0" layoutInCell="1" allowOverlap="1" wp14:anchorId="4E769CA3" wp14:editId="66ECB8B2">
+              <wp:anchor distT="0" distB="0" distL="114300" distR="114300" simplePos="0" relativeHeight="251675648" behindDoc="0" locked="0" layoutInCell="1" allowOverlap="1" wp14:anchorId="60EA5752" wp14:editId="6AF6D848">
                 <wp:simplePos x="0" y="0"/>
                 <wp:positionH relativeFrom="column">
-                  <wp:posOffset>118515</wp:posOffset>
+                  <wp:posOffset>120180</wp:posOffset>
                 </wp:positionH>
                 <wp:positionV relativeFrom="paragraph">
-                  <wp:posOffset>75913</wp:posOffset>
+                  <wp:posOffset>67010</wp:posOffset>
                 </wp:positionV>
-                <wp:extent cx="367920" cy="7200"/>
-                <wp:effectExtent l="76200" t="152400" r="127635" b="164465"/>
+                <wp:extent cx="228240" cy="25920"/>
+                <wp:effectExtent l="95250" t="133350" r="114935" b="165100"/>
                 <wp:wrapNone/>
-                <wp:docPr id="36" name="Ink 36"/>
+                <wp:docPr id="63" name="Ink 63"/>
                 <wp:cNvGraphicFramePr/>
                 <a:graphic xmlns:a="http://schemas.openxmlformats.org/drawingml/2006/main">
                   <a:graphicData uri="http://schemas.microsoft.com/office/word/2010/wordprocessingInk">
-                    <w14:contentPart bwMode="auto" r:id="rId28">
+                    <w14:contentPart bwMode="auto" r:id="rId23">
                       <w14:nvContentPartPr>
                         <w14:cNvContentPartPr/>
                       </w14:nvContentPartPr>
                       <w14:xfrm>
                         <a:off x="0" y="0"/>
-                        <a:ext cx="367920" cy="7200"/>
+                        <a:ext cx="228240" cy="25920"/>
                       </w14:xfrm>
                     </w14:contentPart>
                   </a:graphicData>
@@ -3422,8 +3298,139 @@
           </mc:Choice>
           <mc:Fallback>
             <w:pict>
-              <v:shape w14:anchorId="685AC6A9" id="Ink 36" o:spid="_x0000_s1026" type="#_x0000_t75" style="position:absolute;margin-left:5.1pt;margin-top:-2.5pt;width:37.45pt;height:17.55pt;z-index:251666432;visibility:visible;mso-wrap-style:square;mso-wrap-distance-left:9pt;mso-wrap-distance-top:0;mso-wrap-distance-right:9pt;mso-wrap-distance-bottom:0;mso-position-horizontal:absolute;mso-position-horizontal-relative:text;mso-position-vertical:absolute;mso-position-vertical-relative:text" o:gfxdata="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">
-                <v:imagedata r:id="rId29" o:title=""/>
+              <v:shapetype w14:anchorId="10192692" id="_x0000_t75" coordsize="21600,21600" o:spt="75" o:preferrelative="t" path="m@4@5l@4@11@9@11@9@5xe" filled="f" stroked="f">
+                <v:stroke joinstyle="miter"/>
+                <v:formulas>
+                  <v:f eqn="if lineDrawn pixelLineWidth 0"/>
+                  <v:f eqn="sum @0 1 0"/>
+                  <v:f eqn="sum 0 0 @1"/>
+                  <v:f eqn="prod @2 1 2"/>
+                  <v:f eqn="prod @3 21600 pixelWidth"/>
+                  <v:f eqn="prod @3 21600 pixelHeight"/>
+                  <v:f eqn="sum @0 0 1"/>
+                  <v:f eqn="prod @6 1 2"/>
+                  <v:f eqn="prod @7 21600 pixelWidth"/>
+                  <v:f eqn="sum @8 21600 0"/>
+                  <v:f eqn="prod @7 21600 pixelHeight"/>
+                  <v:f eqn="sum @10 21600 0"/>
+                </v:formulas>
+                <v:path o:extrusionok="f" gradientshapeok="t" o:connecttype="rect"/>
+                <o:lock v:ext="edit" aspectratio="t"/>
+              </v:shapetype>
+              <v:shape id="Ink 63" o:spid="_x0000_s1026" type="#_x0000_t75" style="position:absolute;margin-left:5.25pt;margin-top:-3.2pt;width:26.45pt;height:19.05pt;z-index:251675648;visibility:visible;mso-wrap-style:square;mso-wrap-distance-left:9pt;mso-wrap-distance-top:0;mso-wrap-distance-right:9pt;mso-wrap-distance-bottom:0;mso-position-horizontal:absolute;mso-position-horizontal-relative:text;mso-position-vertical:absolute;mso-position-vertical-relative:text" o:gfxdata="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">
+                <v:imagedata r:id="rId24" o:title=""/>
+              </v:shape>
+            </w:pict>
+          </mc:Fallback>
+        </mc:AlternateContent>
+      </w:r>
+      <w:r>
+        <w:rPr>
+          <w:noProof/>
+        </w:rPr>
+        <w:drawing>
+          <wp:inline distT="0" distB="0" distL="0" distR="0" wp14:anchorId="7871E2D8" wp14:editId="1E711C05">
+            <wp:extent cx="5765800" cy="297648"/>
+            <wp:effectExtent l="0" t="0" r="0" b="7620"/>
+            <wp:docPr id="13" name="Picture 13" descr="Text&#10;&#10;Description automatically generated"/>
+            <wp:cNvGraphicFramePr>
+              <a:graphicFrameLocks xmlns:a="http://schemas.openxmlformats.org/drawingml/2006/main" noChangeAspect="1"/>
+            </wp:cNvGraphicFramePr>
+            <a:graphic xmlns:a="http://schemas.openxmlformats.org/drawingml/2006/main">
+              <a:graphicData uri="http://schemas.openxmlformats.org/drawingml/2006/picture">
+                <pic:pic xmlns:pic="http://schemas.openxmlformats.org/drawingml/2006/picture">
+                  <pic:nvPicPr>
+                    <pic:cNvPr id="12" name="Picture 12" descr="Text&#10;&#10;Description automatically generated"/>
+                    <pic:cNvPicPr/>
+                  </pic:nvPicPr>
+                  <pic:blipFill rotWithShape="1">
+                    <a:blip r:embed="rId21"/>
+                    <a:srcRect t="81387" b="9716"/>
+                    <a:stretch/>
+                  </pic:blipFill>
+                  <pic:spPr bwMode="auto">
+                    <a:xfrm>
+                      <a:off x="0" y="0"/>
+                      <a:ext cx="5826935" cy="300804"/>
+                    </a:xfrm>
+                    <a:prstGeom prst="rect">
+                      <a:avLst/>
+                    </a:prstGeom>
+                    <a:ln>
+                      <a:noFill/>
+                    </a:ln>
+                    <a:extLst>
+                      <a:ext uri="{53640926-AAD7-44D8-BBD7-CCE9431645EC}">
+                        <a14:shadowObscured xmlns:a14="http://schemas.microsoft.com/office/drawing/2010/main"/>
+                      </a:ext>
+                    </a:extLst>
+                  </pic:spPr>
+                </pic:pic>
+              </a:graphicData>
+            </a:graphic>
+          </wp:inline>
+        </w:drawing>
+      </w:r>
+    </w:p>
+    <w:p>
+      <w:pPr>
+        <w:rPr>
+          <w:rFonts w:hint="eastAsia"/>
+        </w:rPr>
+      </w:pPr>
+      <w:r>
+        <w:tab/>
+      </w:r>
+      <w:r>
+        <w:tab/>
+      </w:r>
+    </w:p>
+    <w:p>
+      <w:r>
+        <w:br w:type="page"/>
+      </w:r>
+    </w:p>
+    <w:p>
+      <w:r>
+        <w:rPr>
+          <w:noProof/>
+        </w:rPr>
+        <mc:AlternateContent>
+          <mc:Choice Requires="wpi">
+            <w:drawing>
+              <wp:anchor distT="0" distB="0" distL="114300" distR="114300" simplePos="0" relativeHeight="251676672" behindDoc="0" locked="0" layoutInCell="1" allowOverlap="1" wp14:anchorId="3D2BD271" wp14:editId="3E3CEAB8">
+                <wp:simplePos x="0" y="0"/>
+                <wp:positionH relativeFrom="column">
+                  <wp:posOffset>126660</wp:posOffset>
+                </wp:positionH>
+                <wp:positionV relativeFrom="paragraph">
+                  <wp:posOffset>90335</wp:posOffset>
+                </wp:positionV>
+                <wp:extent cx="270000" cy="69840"/>
+                <wp:effectExtent l="95250" t="133350" r="111125" b="178435"/>
+                <wp:wrapNone/>
+                <wp:docPr id="64" name="Ink 64"/>
+                <wp:cNvGraphicFramePr/>
+                <a:graphic xmlns:a="http://schemas.openxmlformats.org/drawingml/2006/main">
+                  <a:graphicData uri="http://schemas.microsoft.com/office/word/2010/wordprocessingInk">
+                    <w14:contentPart bwMode="auto" r:id="rId25">
+                      <w14:nvContentPartPr>
+                        <w14:cNvContentPartPr/>
+                      </w14:nvContentPartPr>
+                      <w14:xfrm>
+                        <a:off x="0" y="0"/>
+                        <a:ext cx="270000" cy="69840"/>
+                      </w14:xfrm>
+                    </w14:contentPart>
+                  </a:graphicData>
+                </a:graphic>
+              </wp:anchor>
+            </w:drawing>
+          </mc:Choice>
+          <mc:Fallback>
+            <w:pict>
+              <v:shape w14:anchorId="1743A271" id="Ink 64" o:spid="_x0000_s1026" type="#_x0000_t75" style="position:absolute;margin-left:5.75pt;margin-top:-1.4pt;width:29.75pt;height:22.55pt;z-index:251676672;visibility:visible;mso-wrap-style:square;mso-wrap-distance-left:9pt;mso-wrap-distance-top:0;mso-wrap-distance-right:9pt;mso-wrap-distance-bottom:0;mso-position-horizontal:absolute;mso-position-horizontal-relative:text;mso-position-vertical:absolute;mso-position-vertical-relative:text" o:gfxdata="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">
+                <v:imagedata r:id="rId26" o:title=""/>
               </v:shape>
             </w:pict>
           </mc:Fallback>
@@ -3449,7 +3456,7 @@
                     <pic:cNvPicPr/>
                   </pic:nvPicPr>
                   <pic:blipFill rotWithShape="1">
-                    <a:blip r:embed="rId25"/>
+                    <a:blip r:embed="rId21"/>
                     <a:srcRect t="90885"/>
                     <a:stretch/>
                   </pic:blipFill>
@@ -3493,56 +3500,13 @@
       <w:r>
         <w:t xml:space="preserve">n </w:t>
       </w:r>
+    </w:p>
+    <w:p>
       <w:r>
         <w:br w:type="page"/>
       </w:r>
     </w:p>
     <w:p>
-      <w:r>
-        <w:rPr>
-          <w:noProof/>
-        </w:rPr>
-        <mc:AlternateContent>
-          <mc:Choice Requires="wpi">
-            <w:drawing>
-              <wp:anchor distT="0" distB="0" distL="114300" distR="114300" simplePos="0" relativeHeight="251667456" behindDoc="0" locked="0" layoutInCell="1" allowOverlap="1" wp14:anchorId="60A8C785" wp14:editId="61FCD8F7">
-                <wp:simplePos x="0" y="0"/>
-                <wp:positionH relativeFrom="column">
-                  <wp:posOffset>142275</wp:posOffset>
-                </wp:positionH>
-                <wp:positionV relativeFrom="paragraph">
-                  <wp:posOffset>444670</wp:posOffset>
-                </wp:positionV>
-                <wp:extent cx="391680" cy="42120"/>
-                <wp:effectExtent l="95250" t="152400" r="104140" b="167640"/>
-                <wp:wrapNone/>
-                <wp:docPr id="37" name="Ink 37"/>
-                <wp:cNvGraphicFramePr/>
-                <a:graphic xmlns:a="http://schemas.openxmlformats.org/drawingml/2006/main">
-                  <a:graphicData uri="http://schemas.microsoft.com/office/word/2010/wordprocessingInk">
-                    <w14:contentPart bwMode="auto" r:id="rId30">
-                      <w14:nvContentPartPr>
-                        <w14:cNvContentPartPr/>
-                      </w14:nvContentPartPr>
-                      <w14:xfrm>
-                        <a:off x="0" y="0"/>
-                        <a:ext cx="391680" cy="42120"/>
-                      </w14:xfrm>
-                    </w14:contentPart>
-                  </a:graphicData>
-                </a:graphic>
-              </wp:anchor>
-            </w:drawing>
-          </mc:Choice>
-          <mc:Fallback>
-            <w:pict>
-              <v:shape w14:anchorId="0A4042F2" id="Ink 37" o:spid="_x0000_s1026" type="#_x0000_t75" style="position:absolute;margin-left:6.95pt;margin-top:26.5pt;width:39.35pt;height:20.3pt;z-index:251667456;visibility:visible;mso-wrap-style:square;mso-wrap-distance-left:9pt;mso-wrap-distance-top:0;mso-wrap-distance-right:9pt;mso-wrap-distance-bottom:0;mso-position-horizontal:absolute;mso-position-horizontal-relative:text;mso-position-vertical:absolute;mso-position-vertical-relative:text" o:gfxdata="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">
-                <v:imagedata r:id="rId31" o:title=""/>
-              </v:shape>
-            </w:pict>
-          </mc:Fallback>
-        </mc:AlternateContent>
-      </w:r>
       <w:r>
         <w:rPr>
           <w:noProof/>
@@ -3563,7 +3527,7 @@
                     <pic:cNvPicPr/>
                   </pic:nvPicPr>
                   <pic:blipFill rotWithShape="1">
-                    <a:blip r:embed="rId32"/>
+                    <a:blip r:embed="rId27"/>
                     <a:srcRect b="56941"/>
                     <a:stretch/>
                   </pic:blipFill>
@@ -3600,9 +3564,9 @@
           <w:noProof/>
         </w:rPr>
         <w:drawing>
-          <wp:inline distT="0" distB="0" distL="0" distR="0" wp14:anchorId="77239E74" wp14:editId="2083857B">
-            <wp:extent cx="4285899" cy="2467139"/>
-            <wp:effectExtent l="0" t="0" r="635" b="9525"/>
+          <wp:inline distT="0" distB="0" distL="0" distR="0" wp14:anchorId="77239E74" wp14:editId="49ADDC7C">
+            <wp:extent cx="4285614" cy="2108200"/>
+            <wp:effectExtent l="0" t="0" r="1270" b="6350"/>
             <wp:docPr id="25" name="Picture 25" descr="Table&#10;&#10;Description automatically generated"/>
             <wp:cNvGraphicFramePr>
               <a:graphicFrameLocks xmlns:a="http://schemas.openxmlformats.org/drawingml/2006/main" noChangeAspect="1"/>
@@ -3614,8 +3578,60 @@
                     <pic:cNvPr id="25" name="Picture 25" descr="Table&#10;&#10;Description automatically generated"/>
                     <pic:cNvPicPr/>
                   </pic:nvPicPr>
+                  <pic:blipFill rotWithShape="1">
+                    <a:blip r:embed="rId28"/>
+                    <a:srcRect b="14543"/>
+                    <a:stretch/>
+                  </pic:blipFill>
+                  <pic:spPr bwMode="auto">
+                    <a:xfrm>
+                      <a:off x="0" y="0"/>
+                      <a:ext cx="4298084" cy="2114334"/>
+                    </a:xfrm>
+                    <a:prstGeom prst="rect">
+                      <a:avLst/>
+                    </a:prstGeom>
+                    <a:ln>
+                      <a:noFill/>
+                    </a:ln>
+                    <a:extLst>
+                      <a:ext uri="{53640926-AAD7-44D8-BBD7-CCE9431645EC}">
+                        <a14:shadowObscured xmlns:a14="http://schemas.microsoft.com/office/drawing/2010/main"/>
+                      </a:ext>
+                    </a:extLst>
+                  </pic:spPr>
+                </pic:pic>
+              </a:graphicData>
+            </a:graphic>
+          </wp:inline>
+        </w:drawing>
+      </w:r>
+    </w:p>
+    <w:p>
+      <w:pPr>
+        <w:jc w:val="center"/>
+      </w:pPr>
+      <w:r>
+        <w:rPr>
+          <w:noProof/>
+        </w:rPr>
+        <w:drawing>
+          <wp:inline distT="0" distB="0" distL="0" distR="0" wp14:anchorId="35DBCF7D" wp14:editId="4C57B8F3">
+            <wp:extent cx="2266950" cy="1052236"/>
+            <wp:effectExtent l="0" t="0" r="0" b="0"/>
+            <wp:docPr id="54" name="Picture 54" descr="A picture containing text, keyboard, electronics&#10;&#10;Description automatically generated"/>
+            <wp:cNvGraphicFramePr>
+              <a:graphicFrameLocks xmlns:a="http://schemas.openxmlformats.org/drawingml/2006/main" noChangeAspect="1"/>
+            </wp:cNvGraphicFramePr>
+            <a:graphic xmlns:a="http://schemas.openxmlformats.org/drawingml/2006/main">
+              <a:graphicData uri="http://schemas.openxmlformats.org/drawingml/2006/picture">
+                <pic:pic xmlns:pic="http://schemas.openxmlformats.org/drawingml/2006/picture">
+                  <pic:nvPicPr>
+                    <pic:cNvPr id="54" name="Picture 54" descr="A picture containing text, keyboard, electronics&#10;&#10;Description automatically generated"/>
+                    <pic:cNvPicPr/>
+                  </pic:nvPicPr>
                   <pic:blipFill>
-                    <a:blip r:embed="rId33"/>
+                    <a:blip r:embed="rId29"/>
                     <a:stretch>
                       <a:fillRect/>
                     </a:stretch>
@@ -3623,7 +3639,7 @@
                   <pic:spPr>
                     <a:xfrm>
                       <a:off x="0" y="0"/>
-                      <a:ext cx="4298084" cy="2474153"/>
+                      <a:ext cx="2273648" cy="1055345"/>
                     </a:xfrm>
                     <a:prstGeom prst="rect">
                       <a:avLst/>
@@ -3636,53 +3652,12 @@
         </w:drawing>
       </w:r>
     </w:p>
-    <w:p/>
-    <w:p>
-      <w:r>
-        <w:rPr>
-          <w:noProof/>
-        </w:rPr>
-        <mc:AlternateContent>
-          <mc:Choice Requires="wpi">
-            <w:drawing>
-              <wp:anchor distT="0" distB="0" distL="114300" distR="114300" simplePos="0" relativeHeight="251668480" behindDoc="0" locked="0" layoutInCell="1" allowOverlap="1" wp14:anchorId="0B1EB181" wp14:editId="1DFD69A8">
-                <wp:simplePos x="0" y="0"/>
-                <wp:positionH relativeFrom="column">
-                  <wp:posOffset>106635</wp:posOffset>
-                </wp:positionH>
-                <wp:positionV relativeFrom="paragraph">
-                  <wp:posOffset>81128</wp:posOffset>
-                </wp:positionV>
-                <wp:extent cx="427320" cy="21960"/>
-                <wp:effectExtent l="95250" t="133350" r="106680" b="168910"/>
-                <wp:wrapNone/>
-                <wp:docPr id="38" name="Ink 38"/>
-                <wp:cNvGraphicFramePr/>
-                <a:graphic xmlns:a="http://schemas.openxmlformats.org/drawingml/2006/main">
-                  <a:graphicData uri="http://schemas.microsoft.com/office/word/2010/wordprocessingInk">
-                    <w14:contentPart bwMode="auto" r:id="rId34">
-                      <w14:nvContentPartPr>
-                        <w14:cNvContentPartPr/>
-                      </w14:nvContentPartPr>
-                      <w14:xfrm>
-                        <a:off x="0" y="0"/>
-                        <a:ext cx="427320" cy="21960"/>
-                      </w14:xfrm>
-                    </w14:contentPart>
-                  </a:graphicData>
-                </a:graphic>
-              </wp:anchor>
-            </w:drawing>
-          </mc:Choice>
-          <mc:Fallback>
-            <w:pict>
-              <v:shape w14:anchorId="4F10D4D2" id="Ink 38" o:spid="_x0000_s1026" type="#_x0000_t75" style="position:absolute;margin-left:4.15pt;margin-top:-2.1pt;width:42.15pt;height:18.75pt;z-index:251668480;visibility:visible;mso-wrap-style:square;mso-wrap-distance-left:9pt;mso-wrap-distance-top:0;mso-wrap-distance-right:9pt;mso-wrap-distance-bottom:0;mso-position-horizontal:absolute;mso-position-horizontal-relative:text;mso-position-vertical:absolute;mso-position-vertical-relative:text" o:gfxdata="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">
-                <v:imagedata r:id="rId35" o:title=""/>
-              </v:shape>
-            </w:pict>
-          </mc:Fallback>
-        </mc:AlternateContent>
-      </w:r>
+    <w:p>
+      <w:r>
+        <w:tab/>
+      </w:r>
+    </w:p>
+    <w:p>
       <w:r>
         <w:rPr>
           <w:noProof/>
@@ -3703,7 +3678,7 @@
                     <pic:cNvPicPr/>
                   </pic:nvPicPr>
                   <pic:blipFill rotWithShape="1">
-                    <a:blip r:embed="rId32"/>
+                    <a:blip r:embed="rId27"/>
                     <a:srcRect t="44704" b="32804"/>
                     <a:stretch/>
                   </pic:blipFill>
@@ -3740,9 +3715,9 @@
           <w:noProof/>
         </w:rPr>
         <w:drawing>
-          <wp:inline distT="0" distB="0" distL="0" distR="0" wp14:anchorId="74963C0C" wp14:editId="2D7B68FC">
-            <wp:extent cx="3155924" cy="1301750"/>
-            <wp:effectExtent l="0" t="0" r="6985" b="0"/>
+          <wp:inline distT="0" distB="0" distL="0" distR="0" wp14:anchorId="74963C0C" wp14:editId="632365B6">
+            <wp:extent cx="2063115" cy="1104900"/>
+            <wp:effectExtent l="0" t="0" r="0" b="0"/>
             <wp:docPr id="30" name="Picture 30" descr="A picture containing text&#10;&#10;Description automatically generated"/>
             <wp:cNvGraphicFramePr>
               <a:graphicFrameLocks xmlns:a="http://schemas.openxmlformats.org/drawingml/2006/main" noChangeAspect="1"/>
@@ -3754,8 +3729,60 @@
                     <pic:cNvPr id="30" name="Picture 30" descr="A picture containing text&#10;&#10;Description automatically generated"/>
                     <pic:cNvPicPr/>
                   </pic:nvPicPr>
+                  <pic:blipFill rotWithShape="1">
+                    <a:blip r:embed="rId30"/>
+                    <a:srcRect l="34615" b="15106"/>
+                    <a:stretch/>
+                  </pic:blipFill>
+                  <pic:spPr bwMode="auto">
+                    <a:xfrm>
+                      <a:off x="0" y="0"/>
+                      <a:ext cx="2072015" cy="1109667"/>
+                    </a:xfrm>
+                    <a:prstGeom prst="rect">
+                      <a:avLst/>
+                    </a:prstGeom>
+                    <a:ln>
+                      <a:noFill/>
+                    </a:ln>
+                    <a:extLst>
+                      <a:ext uri="{53640926-AAD7-44D8-BBD7-CCE9431645EC}">
+                        <a14:shadowObscured xmlns:a14="http://schemas.microsoft.com/office/drawing/2010/main"/>
+                      </a:ext>
+                    </a:extLst>
+                  </pic:spPr>
+                </pic:pic>
+              </a:graphicData>
+            </a:graphic>
+          </wp:inline>
+        </w:drawing>
+      </w:r>
+    </w:p>
+    <w:p>
+      <w:pPr>
+        <w:jc w:val="center"/>
+      </w:pPr>
+      <w:r>
+        <w:rPr>
+          <w:noProof/>
+        </w:rPr>
+        <w:drawing>
+          <wp:inline distT="0" distB="0" distL="0" distR="0" wp14:anchorId="2650D11A" wp14:editId="44870A15">
+            <wp:extent cx="2095500" cy="972656"/>
+            <wp:effectExtent l="0" t="0" r="0" b="0"/>
+            <wp:docPr id="51" name="Picture 51" descr="Text&#10;&#10;Description automatically generated"/>
+            <wp:cNvGraphicFramePr>
+              <a:graphicFrameLocks xmlns:a="http://schemas.openxmlformats.org/drawingml/2006/main" noChangeAspect="1"/>
+            </wp:cNvGraphicFramePr>
+            <a:graphic xmlns:a="http://schemas.openxmlformats.org/drawingml/2006/main">
+              <a:graphicData uri="http://schemas.openxmlformats.org/drawingml/2006/picture">
+                <pic:pic xmlns:pic="http://schemas.openxmlformats.org/drawingml/2006/picture">
+                  <pic:nvPicPr>
+                    <pic:cNvPr id="51" name="Picture 51" descr="Text&#10;&#10;Description automatically generated"/>
+                    <pic:cNvPicPr/>
+                  </pic:nvPicPr>
                   <pic:blipFill>
-                    <a:blip r:embed="rId36"/>
+                    <a:blip r:embed="rId31"/>
                     <a:stretch>
                       <a:fillRect/>
                     </a:stretch>
@@ -3763,7 +3790,7 @@
                   <pic:spPr>
                     <a:xfrm>
                       <a:off x="0" y="0"/>
-                      <a:ext cx="3168927" cy="1307113"/>
+                      <a:ext cx="2113162" cy="980854"/>
                     </a:xfrm>
                     <a:prstGeom prst="rect">
                       <a:avLst/>
@@ -3775,54 +3802,49 @@
           </wp:inline>
         </w:drawing>
       </w:r>
-    </w:p>
-    <w:p/>
-    <w:p>
       <w:r>
         <w:rPr>
           <w:noProof/>
         </w:rPr>
-        <mc:AlternateContent>
-          <mc:Choice Requires="wpi">
-            <w:drawing>
-              <wp:anchor distT="0" distB="0" distL="114300" distR="114300" simplePos="0" relativeHeight="251669504" behindDoc="0" locked="0" layoutInCell="1" allowOverlap="1" wp14:anchorId="509B1664" wp14:editId="261758DE">
-                <wp:simplePos x="0" y="0"/>
-                <wp:positionH relativeFrom="column">
-                  <wp:posOffset>160275</wp:posOffset>
-                </wp:positionH>
-                <wp:positionV relativeFrom="paragraph">
-                  <wp:posOffset>21716</wp:posOffset>
-                </wp:positionV>
-                <wp:extent cx="504720" cy="75600"/>
-                <wp:effectExtent l="95250" t="152400" r="105410" b="153035"/>
-                <wp:wrapNone/>
-                <wp:docPr id="39" name="Ink 39"/>
-                <wp:cNvGraphicFramePr/>
-                <a:graphic xmlns:a="http://schemas.openxmlformats.org/drawingml/2006/main">
-                  <a:graphicData uri="http://schemas.microsoft.com/office/word/2010/wordprocessingInk">
-                    <w14:contentPart bwMode="auto" r:id="rId37">
-                      <w14:nvContentPartPr>
-                        <w14:cNvContentPartPr/>
-                      </w14:nvContentPartPr>
-                      <w14:xfrm>
-                        <a:off x="0" y="0"/>
-                        <a:ext cx="504720" cy="75600"/>
-                      </w14:xfrm>
-                    </w14:contentPart>
-                  </a:graphicData>
-                </a:graphic>
-              </wp:anchor>
-            </w:drawing>
-          </mc:Choice>
-          <mc:Fallback>
-            <w:pict>
-              <v:shape w14:anchorId="6B626FE8" id="Ink 39" o:spid="_x0000_s1026" type="#_x0000_t75" style="position:absolute;margin-left:8.35pt;margin-top:-6.8pt;width:48.25pt;height:22.95pt;z-index:251669504;visibility:visible;mso-wrap-style:square;mso-wrap-distance-left:9pt;mso-wrap-distance-top:0;mso-wrap-distance-right:9pt;mso-wrap-distance-bottom:0;mso-position-horizontal:absolute;mso-position-horizontal-relative:text;mso-position-vertical:absolute;mso-position-vertical-relative:text" o:gfxdata="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">
-                <v:imagedata r:id="rId38" o:title=""/>
-              </v:shape>
-            </w:pict>
-          </mc:Fallback>
-        </mc:AlternateContent>
-      </w:r>
+        <w:drawing>
+          <wp:inline distT="0" distB="0" distL="0" distR="0" wp14:anchorId="72ACBC16" wp14:editId="559CD535">
+            <wp:extent cx="2712255" cy="972185"/>
+            <wp:effectExtent l="0" t="0" r="0" b="0"/>
+            <wp:docPr id="56" name="Picture 56" descr="Text&#10;&#10;Description automatically generated"/>
+            <wp:cNvGraphicFramePr>
+              <a:graphicFrameLocks xmlns:a="http://schemas.openxmlformats.org/drawingml/2006/main" noChangeAspect="1"/>
+            </wp:cNvGraphicFramePr>
+            <a:graphic xmlns:a="http://schemas.openxmlformats.org/drawingml/2006/main">
+              <a:graphicData uri="http://schemas.openxmlformats.org/drawingml/2006/picture">
+                <pic:pic xmlns:pic="http://schemas.openxmlformats.org/drawingml/2006/picture">
+                  <pic:nvPicPr>
+                    <pic:cNvPr id="56" name="Picture 56" descr="Text&#10;&#10;Description automatically generated"/>
+                    <pic:cNvPicPr/>
+                  </pic:nvPicPr>
+                  <pic:blipFill>
+                    <a:blip r:embed="rId32"/>
+                    <a:stretch>
+                      <a:fillRect/>
+                    </a:stretch>
+                  </pic:blipFill>
+                  <pic:spPr>
+                    <a:xfrm>
+                      <a:off x="0" y="0"/>
+                      <a:ext cx="2719154" cy="974658"/>
+                    </a:xfrm>
+                    <a:prstGeom prst="rect">
+                      <a:avLst/>
+                    </a:prstGeom>
+                  </pic:spPr>
+                </pic:pic>
+              </a:graphicData>
+            </a:graphic>
+          </wp:inline>
+        </w:drawing>
+      </w:r>
+    </w:p>
+    <w:p/>
+    <w:p>
       <w:r>
         <w:rPr>
           <w:noProof/>
@@ -3843,7 +3865,7 @@
                     <pic:cNvPicPr/>
                   </pic:nvPicPr>
                   <pic:blipFill rotWithShape="1">
-                    <a:blip r:embed="rId32"/>
+                    <a:blip r:embed="rId27"/>
                     <a:srcRect t="68564"/>
                     <a:stretch/>
                   </pic:blipFill>
@@ -3872,6 +3894,59 @@
       </w:r>
     </w:p>
     <w:p>
+      <w:pPr>
+        <w:jc w:val="center"/>
+        <w:rPr>
+          <w:rFonts w:hint="eastAsia"/>
+        </w:rPr>
+      </w:pPr>
+      <w:r>
+        <w:rPr>
+          <w:noProof/>
+        </w:rPr>
+        <w:drawing>
+          <wp:inline distT="0" distB="0" distL="0" distR="0" wp14:anchorId="12CA01B5" wp14:editId="02D5C734">
+            <wp:extent cx="2647950" cy="2190577"/>
+            <wp:effectExtent l="0" t="0" r="0" b="635"/>
+            <wp:docPr id="66" name="Picture 66" descr="A screen shot of a computer&#10;&#10;Description automatically generated with low confidence"/>
+            <wp:cNvGraphicFramePr>
+              <a:graphicFrameLocks xmlns:a="http://schemas.openxmlformats.org/drawingml/2006/main" noChangeAspect="1"/>
+            </wp:cNvGraphicFramePr>
+            <a:graphic xmlns:a="http://schemas.openxmlformats.org/drawingml/2006/main">
+              <a:graphicData uri="http://schemas.openxmlformats.org/drawingml/2006/picture">
+                <pic:pic xmlns:pic="http://schemas.openxmlformats.org/drawingml/2006/picture">
+                  <pic:nvPicPr>
+                    <pic:cNvPr id="66" name="Picture 66" descr="A screen shot of a computer&#10;&#10;Description automatically generated with low confidence"/>
+                    <pic:cNvPicPr/>
+                  </pic:nvPicPr>
+                  <pic:blipFill>
+                    <a:blip r:embed="rId33"/>
+                    <a:stretch>
+                      <a:fillRect/>
+                    </a:stretch>
+                  </pic:blipFill>
+                  <pic:spPr>
+                    <a:xfrm>
+                      <a:off x="0" y="0"/>
+                      <a:ext cx="2653094" cy="2194833"/>
+                    </a:xfrm>
+                    <a:prstGeom prst="rect">
+                      <a:avLst/>
+                    </a:prstGeom>
+                  </pic:spPr>
+                </pic:pic>
+              </a:graphicData>
+            </a:graphic>
+          </wp:inline>
+        </w:drawing>
+      </w:r>
+    </w:p>
+    <w:p>
+      <w:pPr>
+        <w:jc w:val="center"/>
+      </w:pPr>
+    </w:p>
+    <w:p>
       <w:r>
         <w:br w:type="page"/>
       </w:r>
@@ -3899,7 +3974,7 @@
                 <wp:cNvGraphicFramePr/>
                 <a:graphic xmlns:a="http://schemas.openxmlformats.org/drawingml/2006/main">
                   <a:graphicData uri="http://schemas.microsoft.com/office/word/2010/wordprocessingInk">
-                    <w14:contentPart bwMode="auto" r:id="rId39">
+                    <w14:contentPart bwMode="auto" r:id="rId34">
                       <w14:nvContentPartPr>
                         <w14:cNvContentPartPr/>
                       </w14:nvContentPartPr>
@@ -5020,7 +5095,7 @@
 </inkml:ink>
 </file>
 
-<file path=word/ink/ink10.xml><?xml version="1.0" encoding="utf-8"?>
+<file path=word/ink/ink2.xml><?xml version="1.0" encoding="utf-8"?>
 <inkml:ink xmlns:inkml="http://www.w3.org/2003/InkML">
   <inkml:definitions>
     <inkml:context xml:id="ctx0">
@@ -5034,7 +5109,7 @@
           <inkml:channelProperty channel="Y" name="resolution" value="1000" units="1/cm"/>
         </inkml:channelProperties>
       </inkml:inkSource>
-      <inkml:timestamp xml:id="ts0" timeString="2021-10-10T23:28:10.911"/>
+      <inkml:timestamp xml:id="ts0" timeString="2021-10-10T23:28:00.953"/>
     </inkml:context>
     <inkml:brush xml:id="br0">
       <inkml:brushProperty name="width" value="0.3" units="cm"/>
@@ -5045,11 +5120,11 @@
       <inkml:brushProperty name="ignorePressure" value="1"/>
     </inkml:brush>
   </inkml:definitions>
-  <inkml:trace contextRef="#ctx0" brushRef="#br0">0 60,'942'0,"-911"-3,0-2,0 0,0-2,56-22,-84 28,13-4,-2 0</inkml:trace>
+  <inkml:trace contextRef="#ctx0" brushRef="#br0">0 1,'18'0,"0"0,1 1,-1 1,0 0,-1 2,35 10,-40-10,1-1,0-1,-1 0,1 0,0-1,17-2,-13 1,-1 1,0 0,23 4,-7 1,2-2,-1-2,0-1,43-4,6 0,41 5,134-4,-250 1,-1 0,0-1,0 1,1-1,-1 0,0-1,9-4,-5 1</inkml:trace>
 </inkml:ink>
 </file>
 
-<file path=word/ink/ink11.xml><?xml version="1.0" encoding="utf-8"?>
+<file path=word/ink/ink3.xml><?xml version="1.0" encoding="utf-8"?>
 <inkml:ink xmlns:inkml="http://www.w3.org/2003/InkML">
   <inkml:definitions>
     <inkml:context xml:id="ctx0">
@@ -5063,7 +5138,7 @@
           <inkml:channelProperty channel="Y" name="resolution" value="1000" units="1/cm"/>
         </inkml:channelProperties>
       </inkml:inkSource>
-      <inkml:timestamp xml:id="ts0" timeString="2021-10-10T23:28:12.046"/>
+      <inkml:timestamp xml:id="ts0" timeString="2021-10-12T03:39:26.778"/>
     </inkml:context>
     <inkml:brush xml:id="br0">
       <inkml:brushProperty name="width" value="0.3" units="cm"/>
@@ -5074,11 +5149,40 @@
       <inkml:brushProperty name="ignorePressure" value="1"/>
     </inkml:brush>
   </inkml:definitions>
-  <inkml:trace contextRef="#ctx0" brushRef="#br0">0 209,'232'-15,"132"-33,-289 40,-45 6,56-12,90-15,-16 3,-73 9,-44 10,55-18,-63 13,-20 6</inkml:trace>
+  <inkml:trace contextRef="#ctx0" brushRef="#br0">1 1,'28'2,"0"1,0 2,50 14,-28-6,-11-2,-24-7,-1 0,2 0,-1-2,27 2,-5-5,-1-2,37-8,45 0,-102 7</inkml:trace>
 </inkml:ink>
 </file>
 
-<file path=word/ink/ink12.xml><?xml version="1.0" encoding="utf-8"?>
+<file path=word/ink/ink4.xml><?xml version="1.0" encoding="utf-8"?>
+<inkml:ink xmlns:inkml="http://www.w3.org/2003/InkML">
+  <inkml:definitions>
+    <inkml:context xml:id="ctx0">
+      <inkml:inkSource xml:id="inkSrc0">
+        <inkml:traceFormat>
+          <inkml:channel name="X" type="integer" min="-2.14748E9" max="2.14748E9" units="cm"/>
+          <inkml:channel name="Y" type="integer" min="-2.14748E9" max="2.14748E9" units="cm"/>
+        </inkml:traceFormat>
+        <inkml:channelProperties>
+          <inkml:channelProperty channel="X" name="resolution" value="1000" units="1/cm"/>
+          <inkml:channelProperty channel="Y" name="resolution" value="1000" units="1/cm"/>
+        </inkml:channelProperties>
+      </inkml:inkSource>
+      <inkml:timestamp xml:id="ts0" timeString="2021-10-12T03:39:28.055"/>
+    </inkml:context>
+    <inkml:brush xml:id="br0">
+      <inkml:brushProperty name="width" value="0.3" units="cm"/>
+      <inkml:brushProperty name="height" value="0.6" units="cm"/>
+      <inkml:brushProperty name="color" value="#FF2500"/>
+      <inkml:brushProperty name="tip" value="rectangle"/>
+      <inkml:brushProperty name="rasterOp" value="maskPen"/>
+      <inkml:brushProperty name="ignorePressure" value="1"/>
+    </inkml:brush>
+  </inkml:definitions>
+  <inkml:trace contextRef="#ctx0" brushRef="#br0">1 1,'0'1,"0"-1,1 1,-1 0,0 0,1-1,-1 1,1 0,-1-1,1 1,-1 0,1-1,-1 1,1-1,0 1,-1-1,1 1,0-1,-1 1,1-1,0 0,0 1,0-1,-1 0,1 0,0 0,1 1,30 4,-16-3,18 9,0 2,39 19,-47-22,0 0,32 7,-29-10,44 19,-46-16,1 0,0-2,0-2,44 6,-64-12,0-1,0 0,0 0,0-1,0 0,-1 0,1-1,-1 1,1-2,-1 1,0-1,-1 0,8-6,12-5,-16 9</inkml:trace>
+</inkml:ink>
+</file>
+
+<file path=word/ink/ink5.xml><?xml version="1.0" encoding="utf-8"?>
 <inkml:ink xmlns:inkml="http://www.w3.org/2003/InkML">
   <inkml:definitions>
     <inkml:context xml:id="ctx0">
@@ -5107,7 +5211,7 @@
 </inkml:ink>
 </file>
 
-<file path=word/ink/ink13.xml><?xml version="1.0" encoding="utf-8"?>
+<file path=word/ink/ink6.xml><?xml version="1.0" encoding="utf-8"?>
 <inkml:ink xmlns:inkml="http://www.w3.org/2003/InkML">
   <inkml:definitions>
     <inkml:context xml:id="ctx0">
@@ -5136,7 +5240,7 @@
 </inkml:ink>
 </file>
 
-<file path=word/ink/ink14.xml><?xml version="1.0" encoding="utf-8"?>
+<file path=word/ink/ink7.xml><?xml version="1.0" encoding="utf-8"?>
 <inkml:ink xmlns:inkml="http://www.w3.org/2003/InkML">
   <inkml:definitions>
     <inkml:context xml:id="ctx0">
@@ -5165,7 +5269,7 @@
 </inkml:ink>
 </file>
 
-<file path=word/ink/ink15.xml><?xml version="1.0" encoding="utf-8"?>
+<file path=word/ink/ink8.xml><?xml version="1.0" encoding="utf-8"?>
 <inkml:ink xmlns:inkml="http://www.w3.org/2003/InkML">
   <inkml:definitions>
     <inkml:context xml:id="ctx0">
@@ -5191,238 +5295,6 @@
     </inkml:brush>
   </inkml:definitions>
   <inkml:trace contextRef="#ctx0" brushRef="#br0">0 0,'62'19,"-43"-12,0-1,0-1,0 0,1-2,37 3,91 10,74 0,217-16,-397-7,-31 4</inkml:trace>
-</inkml:ink>
-</file>
-
-<file path=word/ink/ink2.xml><?xml version="1.0" encoding="utf-8"?>
-<inkml:ink xmlns:inkml="http://www.w3.org/2003/InkML">
-  <inkml:definitions>
-    <inkml:context xml:id="ctx0">
-      <inkml:inkSource xml:id="inkSrc0">
-        <inkml:traceFormat>
-          <inkml:channel name="X" type="integer" min="-2.14748E9" max="2.14748E9" units="cm"/>
-          <inkml:channel name="Y" type="integer" min="-2.14748E9" max="2.14748E9" units="cm"/>
-        </inkml:traceFormat>
-        <inkml:channelProperties>
-          <inkml:channelProperty channel="X" name="resolution" value="1000" units="1/cm"/>
-          <inkml:channelProperty channel="Y" name="resolution" value="1000" units="1/cm"/>
-        </inkml:channelProperties>
-      </inkml:inkSource>
-      <inkml:timestamp xml:id="ts0" timeString="2021-10-10T23:27:51.912"/>
-    </inkml:context>
-    <inkml:brush xml:id="br0">
-      <inkml:brushProperty name="width" value="0.3" units="cm"/>
-      <inkml:brushProperty name="height" value="0.6" units="cm"/>
-      <inkml:brushProperty name="color" value="#FF2500"/>
-      <inkml:brushProperty name="tip" value="rectangle"/>
-      <inkml:brushProperty name="rasterOp" value="maskPen"/>
-      <inkml:brushProperty name="ignorePressure" value="1"/>
-    </inkml:brush>
-  </inkml:definitions>
-  <inkml:trace contextRef="#ctx0" brushRef="#br0">0 90,'58'-18,"-35"13,19-4,1 2,0 1,46 1,-53 4,45-7,-33 2,42 4,-67 3,0-2,0 0,39-7,-2 3,1 0,-50 1</inkml:trace>
-</inkml:ink>
-</file>
-
-<file path=word/ink/ink3.xml><?xml version="1.0" encoding="utf-8"?>
-<inkml:ink xmlns:inkml="http://www.w3.org/2003/InkML">
-  <inkml:definitions>
-    <inkml:context xml:id="ctx0">
-      <inkml:inkSource xml:id="inkSrc0">
-        <inkml:traceFormat>
-          <inkml:channel name="X" type="integer" min="-2.14748E9" max="2.14748E9" units="cm"/>
-          <inkml:channel name="Y" type="integer" min="-2.14748E9" max="2.14748E9" units="cm"/>
-        </inkml:traceFormat>
-        <inkml:channelProperties>
-          <inkml:channelProperty channel="X" name="resolution" value="1000" units="1/cm"/>
-          <inkml:channelProperty channel="Y" name="resolution" value="1000" units="1/cm"/>
-        </inkml:channelProperties>
-      </inkml:inkSource>
-      <inkml:timestamp xml:id="ts0" timeString="2021-10-10T23:27:57.335"/>
-    </inkml:context>
-    <inkml:brush xml:id="br0">
-      <inkml:brushProperty name="width" value="0.3" units="cm"/>
-      <inkml:brushProperty name="height" value="0.6" units="cm"/>
-      <inkml:brushProperty name="color" value="#FF2500"/>
-      <inkml:brushProperty name="tip" value="rectangle"/>
-      <inkml:brushProperty name="rasterOp" value="maskPen"/>
-      <inkml:brushProperty name="ignorePressure" value="1"/>
-    </inkml:brush>
-  </inkml:definitions>
-  <inkml:trace contextRef="#ctx0" brushRef="#br0">1 100,'108'3,"114"-6,-165-5,-34 4,46-1,-31 6,0-2,-1-1,1-2,57-13,56-24,-124 35,1 1,1 1,33 1,-47 3</inkml:trace>
-</inkml:ink>
-</file>
-
-<file path=word/ink/ink4.xml><?xml version="1.0" encoding="utf-8"?>
-<inkml:ink xmlns:inkml="http://www.w3.org/2003/InkML">
-  <inkml:definitions>
-    <inkml:context xml:id="ctx0">
-      <inkml:inkSource xml:id="inkSrc0">
-        <inkml:traceFormat>
-          <inkml:channel name="X" type="integer" min="-2.14748E9" max="2.14748E9" units="cm"/>
-          <inkml:channel name="Y" type="integer" min="-2.14748E9" max="2.14748E9" units="cm"/>
-        </inkml:traceFormat>
-        <inkml:channelProperties>
-          <inkml:channelProperty channel="X" name="resolution" value="1000" units="1/cm"/>
-          <inkml:channelProperty channel="Y" name="resolution" value="1000" units="1/cm"/>
-        </inkml:channelProperties>
-      </inkml:inkSource>
-      <inkml:timestamp xml:id="ts0" timeString="2021-10-10T23:28:00.953"/>
-    </inkml:context>
-    <inkml:brush xml:id="br0">
-      <inkml:brushProperty name="width" value="0.3" units="cm"/>
-      <inkml:brushProperty name="height" value="0.6" units="cm"/>
-      <inkml:brushProperty name="color" value="#FF2500"/>
-      <inkml:brushProperty name="tip" value="rectangle"/>
-      <inkml:brushProperty name="rasterOp" value="maskPen"/>
-      <inkml:brushProperty name="ignorePressure" value="1"/>
-    </inkml:brush>
-  </inkml:definitions>
-  <inkml:trace contextRef="#ctx0" brushRef="#br0">0 1,'18'0,"0"0,1 1,-1 1,0 0,-1 2,35 10,-40-10,1-1,0-1,-1 0,1 0,0-1,17-2,-13 1,-1 1,0 0,23 4,-7 1,2-2,-1-2,0-1,43-4,6 0,41 5,134-4,-250 1,-1 0,0-1,0 1,1-1,-1 0,0-1,9-4,-5 1</inkml:trace>
-</inkml:ink>
-</file>
-
-<file path=word/ink/ink5.xml><?xml version="1.0" encoding="utf-8"?>
-<inkml:ink xmlns:inkml="http://www.w3.org/2003/InkML">
-  <inkml:definitions>
-    <inkml:context xml:id="ctx0">
-      <inkml:inkSource xml:id="inkSrc0">
-        <inkml:traceFormat>
-          <inkml:channel name="X" type="integer" min="-2.14748E9" max="2.14748E9" units="cm"/>
-          <inkml:channel name="Y" type="integer" min="-2.14748E9" max="2.14748E9" units="cm"/>
-        </inkml:traceFormat>
-        <inkml:channelProperties>
-          <inkml:channelProperty channel="X" name="resolution" value="1000" units="1/cm"/>
-          <inkml:channelProperty channel="Y" name="resolution" value="1000" units="1/cm"/>
-        </inkml:channelProperties>
-      </inkml:inkSource>
-      <inkml:timestamp xml:id="ts0" timeString="2021-10-10T23:28:02.022"/>
-    </inkml:context>
-    <inkml:brush xml:id="br0">
-      <inkml:brushProperty name="width" value="0.3" units="cm"/>
-      <inkml:brushProperty name="height" value="0.6" units="cm"/>
-      <inkml:brushProperty name="color" value="#FF2500"/>
-      <inkml:brushProperty name="tip" value="rectangle"/>
-      <inkml:brushProperty name="rasterOp" value="maskPen"/>
-      <inkml:brushProperty name="ignorePressure" value="1"/>
-    </inkml:brush>
-  </inkml:definitions>
-  <inkml:trace contextRef="#ctx0" brushRef="#br0">1 19,'64'-17,"205"15,-139 4,68 15,-36-5,-141-10,96 1,-71-4,-32 1</inkml:trace>
-</inkml:ink>
-</file>
-
-<file path=word/ink/ink6.xml><?xml version="1.0" encoding="utf-8"?>
-<inkml:ink xmlns:inkml="http://www.w3.org/2003/InkML">
-  <inkml:definitions>
-    <inkml:context xml:id="ctx0">
-      <inkml:inkSource xml:id="inkSrc0">
-        <inkml:traceFormat>
-          <inkml:channel name="X" type="integer" min="-2.14748E9" max="2.14748E9" units="cm"/>
-          <inkml:channel name="Y" type="integer" min="-2.14748E9" max="2.14748E9" units="cm"/>
-        </inkml:traceFormat>
-        <inkml:channelProperties>
-          <inkml:channelProperty channel="X" name="resolution" value="1000" units="1/cm"/>
-          <inkml:channelProperty channel="Y" name="resolution" value="1000" units="1/cm"/>
-        </inkml:channelProperties>
-      </inkml:inkSource>
-      <inkml:timestamp xml:id="ts0" timeString="2021-10-10T23:28:05.637"/>
-    </inkml:context>
-    <inkml:brush xml:id="br0">
-      <inkml:brushProperty name="width" value="0.3" units="cm"/>
-      <inkml:brushProperty name="height" value="0.6" units="cm"/>
-      <inkml:brushProperty name="color" value="#FF2500"/>
-      <inkml:brushProperty name="tip" value="rectangle"/>
-      <inkml:brushProperty name="rasterOp" value="maskPen"/>
-      <inkml:brushProperty name="ignorePressure" value="1"/>
-    </inkml:brush>
-  </inkml:definitions>
-  <inkml:trace contextRef="#ctx0" brushRef="#br0">0 1,'132'17,"693"-17,-810 0</inkml:trace>
-</inkml:ink>
-</file>
-
-<file path=word/ink/ink7.xml><?xml version="1.0" encoding="utf-8"?>
-<inkml:ink xmlns:inkml="http://www.w3.org/2003/InkML">
-  <inkml:definitions>
-    <inkml:context xml:id="ctx0">
-      <inkml:inkSource xml:id="inkSrc0">
-        <inkml:traceFormat>
-          <inkml:channel name="X" type="integer" min="-2.14748E9" max="2.14748E9" units="cm"/>
-          <inkml:channel name="Y" type="integer" min="-2.14748E9" max="2.14748E9" units="cm"/>
-        </inkml:traceFormat>
-        <inkml:channelProperties>
-          <inkml:channelProperty channel="X" name="resolution" value="1000" units="1/cm"/>
-          <inkml:channelProperty channel="Y" name="resolution" value="1000" units="1/cm"/>
-        </inkml:channelProperties>
-      </inkml:inkSource>
-      <inkml:timestamp xml:id="ts0" timeString="2021-10-10T23:28:06.494"/>
-    </inkml:context>
-    <inkml:brush xml:id="br0">
-      <inkml:brushProperty name="width" value="0.3" units="cm"/>
-      <inkml:brushProperty name="height" value="0.6" units="cm"/>
-      <inkml:brushProperty name="color" value="#FF2500"/>
-      <inkml:brushProperty name="tip" value="rectangle"/>
-      <inkml:brushProperty name="rasterOp" value="maskPen"/>
-      <inkml:brushProperty name="ignorePressure" value="1"/>
-    </inkml:brush>
-  </inkml:definitions>
-  <inkml:trace contextRef="#ctx0" brushRef="#br0">1 1,'33'1,"1"2,-1 1,1 2,-2 1,41 15,-31-12,0-2,50 4,19 3,-44-7,0-2,124-7,-67-2,255 3,-365 0</inkml:trace>
-</inkml:ink>
-</file>
-
-<file path=word/ink/ink8.xml><?xml version="1.0" encoding="utf-8"?>
-<inkml:ink xmlns:inkml="http://www.w3.org/2003/InkML">
-  <inkml:definitions>
-    <inkml:context xml:id="ctx0">
-      <inkml:inkSource xml:id="inkSrc0">
-        <inkml:traceFormat>
-          <inkml:channel name="X" type="integer" min="-2.14748E9" max="2.14748E9" units="cm"/>
-          <inkml:channel name="Y" type="integer" min="-2.14748E9" max="2.14748E9" units="cm"/>
-        </inkml:traceFormat>
-        <inkml:channelProperties>
-          <inkml:channelProperty channel="X" name="resolution" value="1000" units="1/cm"/>
-          <inkml:channelProperty channel="Y" name="resolution" value="1000" units="1/cm"/>
-        </inkml:channelProperties>
-      </inkml:inkSource>
-      <inkml:timestamp xml:id="ts0" timeString="2021-10-10T23:28:07.241"/>
-    </inkml:context>
-    <inkml:brush xml:id="br0">
-      <inkml:brushProperty name="width" value="0.3" units="cm"/>
-      <inkml:brushProperty name="height" value="0.6" units="cm"/>
-      <inkml:brushProperty name="color" value="#FF2500"/>
-      <inkml:brushProperty name="tip" value="rectangle"/>
-      <inkml:brushProperty name="rasterOp" value="maskPen"/>
-      <inkml:brushProperty name="ignorePressure" value="1"/>
-    </inkml:brush>
-  </inkml:definitions>
-  <inkml:trace contextRef="#ctx0" brushRef="#br0">0 3,'141'-3,"148"6,-224 4,58 3,266-11,-375 1</inkml:trace>
-</inkml:ink>
-</file>
-
-<file path=word/ink/ink9.xml><?xml version="1.0" encoding="utf-8"?>
-<inkml:ink xmlns:inkml="http://www.w3.org/2003/InkML">
-  <inkml:definitions>
-    <inkml:context xml:id="ctx0">
-      <inkml:inkSource xml:id="inkSrc0">
-        <inkml:traceFormat>
-          <inkml:channel name="X" type="integer" min="-2.14748E9" max="2.14748E9" units="cm"/>
-          <inkml:channel name="Y" type="integer" min="-2.14748E9" max="2.14748E9" units="cm"/>
-        </inkml:traceFormat>
-        <inkml:channelProperties>
-          <inkml:channelProperty channel="X" name="resolution" value="1000" units="1/cm"/>
-          <inkml:channelProperty channel="Y" name="resolution" value="1000" units="1/cm"/>
-        </inkml:channelProperties>
-      </inkml:inkSource>
-      <inkml:timestamp xml:id="ts0" timeString="2021-10-10T23:28:09.505"/>
-    </inkml:context>
-    <inkml:brush xml:id="br0">
-      <inkml:brushProperty name="width" value="0.3" units="cm"/>
-      <inkml:brushProperty name="height" value="0.6" units="cm"/>
-      <inkml:brushProperty name="color" value="#FF2500"/>
-      <inkml:brushProperty name="tip" value="rectangle"/>
-      <inkml:brushProperty name="rasterOp" value="maskPen"/>
-      <inkml:brushProperty name="ignorePressure" value="1"/>
-    </inkml:brush>
-  </inkml:definitions>
-  <inkml:trace contextRef="#ctx0" brushRef="#br0">0 117,'4'-1,"0"0,-1 1,1-2,-1 1,1 0,-1-1,0 0,6-3,23-10,27 6,0 3,108 2,-157 4,189-18,-170 17,0-2,46-9,-46 6,1 1,41-1,77-10,-49 17,-85-1</inkml:trace>
 </inkml:ink>
 </file>
 

</xml_diff>

<commit_message>
final version for submit hw3
</commit_message>
<xml_diff>
--- a/ex3/ex3_Guanang_Su.docx
+++ b/ex3/ex3_Guanang_Su.docx
@@ -2328,9 +2328,6 @@
     <w:p>
       <w:pPr>
         <w:ind w:left="720" w:firstLine="720"/>
-        <w:rPr>
-          <w:rFonts w:hint="eastAsia"/>
-        </w:rPr>
       </w:pPr>
       <w:r>
         <w:t>Since the condition</w:t>
@@ -2366,9 +2363,9 @@
           <w:noProof/>
         </w:rPr>
         <w:drawing>
-          <wp:inline distT="0" distB="0" distL="0" distR="0" wp14:anchorId="10A16CA1" wp14:editId="522D28F5">
-            <wp:extent cx="5056635" cy="2736850"/>
-            <wp:effectExtent l="0" t="0" r="0" b="6350"/>
+          <wp:inline distT="0" distB="0" distL="0" distR="0" wp14:anchorId="10A16CA1" wp14:editId="5DB20334">
+            <wp:extent cx="5173958" cy="2800350"/>
+            <wp:effectExtent l="0" t="0" r="8255" b="0"/>
             <wp:docPr id="71" name="Picture 71" descr="Text&#10;&#10;Description automatically generated"/>
             <wp:cNvGraphicFramePr>
               <a:graphicFrameLocks xmlns:a="http://schemas.openxmlformats.org/drawingml/2006/main" noChangeAspect="1"/>
@@ -2389,7 +2386,7 @@
                   <pic:spPr>
                     <a:xfrm>
                       <a:off x="0" y="0"/>
-                      <a:ext cx="5067582" cy="2742775"/>
+                      <a:ext cx="5186590" cy="2807187"/>
                     </a:xfrm>
                     <a:prstGeom prst="rect">
                       <a:avLst/>
@@ -2469,7 +2466,15 @@
         <w:t xml:space="preserve"> on the policy</w:t>
       </w:r>
       <w:r>
-        <w:t xml:space="preserve"> function but the value function. The policy is optimal as long as the result is optimal. Therefore, such bug </w:t>
+        <w:t xml:space="preserve"> function but the value function. The policy is optimal </w:t>
+      </w:r>
+      <w:proofErr w:type="gramStart"/>
+      <w:r>
+        <w:t>as long as</w:t>
+      </w:r>
+      <w:proofErr w:type="gramEnd"/>
+      <w:r>
+        <w:t xml:space="preserve"> the result is optimal. Therefore, such bug </w:t>
       </w:r>
       <w:r>
         <w:t xml:space="preserve">does </w:t>
@@ -2500,57 +2505,12 @@
       </w:r>
     </w:p>
     <w:p>
-      <w:r>
-        <w:rPr>
-          <w:noProof/>
-        </w:rPr>
-        <mc:AlternateContent>
-          <mc:Choice Requires="wpi">
-            <w:drawing>
-              <wp:anchor distT="0" distB="0" distL="114300" distR="114300" simplePos="0" relativeHeight="251662336" behindDoc="0" locked="0" layoutInCell="1" allowOverlap="1" wp14:anchorId="323CEE0A" wp14:editId="58EBB2EF">
-                <wp:simplePos x="0" y="0"/>
-                <wp:positionH relativeFrom="column">
-                  <wp:posOffset>136515</wp:posOffset>
-                </wp:positionH>
-                <wp:positionV relativeFrom="paragraph">
-                  <wp:posOffset>432842</wp:posOffset>
-                </wp:positionV>
-                <wp:extent cx="393840" cy="20520"/>
-                <wp:effectExtent l="95250" t="133350" r="120650" b="170180"/>
-                <wp:wrapNone/>
-                <wp:docPr id="32" name="Ink 32"/>
-                <wp:cNvGraphicFramePr/>
-                <a:graphic xmlns:a="http://schemas.openxmlformats.org/drawingml/2006/main">
-                  <a:graphicData uri="http://schemas.microsoft.com/office/word/2010/wordprocessingInk">
-                    <w14:contentPart bwMode="auto" r:id="rId12">
-                      <w14:nvContentPartPr>
-                        <w14:cNvContentPartPr/>
-                      </w14:nvContentPartPr>
-                      <w14:xfrm>
-                        <a:off x="0" y="0"/>
-                        <a:ext cx="393840" cy="20520"/>
-                      </w14:xfrm>
-                    </w14:contentPart>
-                  </a:graphicData>
-                </a:graphic>
-              </wp:anchor>
-            </w:drawing>
-          </mc:Choice>
-          <mc:Fallback>
-            <w:pict>
-              <v:shape w14:anchorId="287304CB" id="Ink 32" o:spid="_x0000_s1026" type="#_x0000_t75" style="position:absolute;margin-left:6.5pt;margin-top:25.6pt;width:39.5pt;height:18.6pt;z-index:251662336;visibility:visible;mso-wrap-style:square;mso-wrap-distance-left:9pt;mso-wrap-distance-top:0;mso-wrap-distance-right:9pt;mso-wrap-distance-bottom:0;mso-position-horizontal:absolute;mso-position-horizontal-relative:text;mso-position-vertical:absolute;mso-position-vertical-relative:text" o:gfxdata="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">
-                <v:imagedata r:id="rId18" o:title=""/>
-              </v:shape>
-            </w:pict>
-          </mc:Fallback>
-        </mc:AlternateContent>
-      </w:r>
       <w:r>
         <w:rPr>
           <w:noProof/>
         </w:rPr>
         <w:drawing>
-          <wp:inline distT="0" distB="0" distL="0" distR="0" wp14:anchorId="78E9B5B2" wp14:editId="41CF4116">
+          <wp:inline distT="0" distB="0" distL="0" distR="0" wp14:anchorId="78E9B5B2" wp14:editId="3E2F2D42">
             <wp:extent cx="5943600" cy="813975"/>
             <wp:effectExtent l="0" t="0" r="0" b="5715"/>
             <wp:docPr id="10" name="Picture 10" descr="Text&#10;&#10;Description automatically generated"/>
@@ -2565,7 +2525,7 @@
                     <pic:cNvPicPr/>
                   </pic:nvPicPr>
                   <pic:blipFill rotWithShape="1">
-                    <a:blip r:embed="rId19"/>
+                    <a:blip r:embed="rId12"/>
                     <a:srcRect b="22687"/>
                     <a:stretch/>
                   </pic:blipFill>
@@ -2595,17 +2555,17 @@
     </w:p>
     <w:p>
       <w:pPr>
-        <w:jc w:val="center"/>
+        <w:ind w:firstLine="720"/>
       </w:pPr>
       <w:r>
         <w:rPr>
           <w:noProof/>
         </w:rPr>
         <w:drawing>
-          <wp:inline distT="0" distB="0" distL="0" distR="0" wp14:anchorId="24228A77" wp14:editId="5442633B">
-            <wp:extent cx="3289300" cy="2267016"/>
-            <wp:effectExtent l="0" t="0" r="6350" b="0"/>
-            <wp:docPr id="29" name="Picture 29" descr="Text&#10;&#10;Description automatically generated"/>
+          <wp:inline distT="0" distB="0" distL="0" distR="0" wp14:anchorId="7F7361B4" wp14:editId="2E241B45">
+            <wp:extent cx="3891585" cy="3378200"/>
+            <wp:effectExtent l="0" t="0" r="0" b="0"/>
+            <wp:docPr id="81" name="Picture 81" descr="Text, letter&#10;&#10;Description automatically generated"/>
             <wp:cNvGraphicFramePr>
               <a:graphicFrameLocks xmlns:a="http://schemas.openxmlformats.org/drawingml/2006/main" noChangeAspect="1"/>
             </wp:cNvGraphicFramePr>
@@ -2613,11 +2573,11 @@
               <a:graphicData uri="http://schemas.openxmlformats.org/drawingml/2006/picture">
                 <pic:pic xmlns:pic="http://schemas.openxmlformats.org/drawingml/2006/picture">
                   <pic:nvPicPr>
-                    <pic:cNvPr id="29" name="Picture 29" descr="Text&#10;&#10;Description automatically generated"/>
+                    <pic:cNvPr id="81" name="Picture 81" descr="Text, letter&#10;&#10;Description automatically generated"/>
                     <pic:cNvPicPr/>
                   </pic:nvPicPr>
                   <pic:blipFill>
-                    <a:blip r:embed="rId20"/>
+                    <a:blip r:embed="rId13"/>
                     <a:stretch>
                       <a:fillRect/>
                     </a:stretch>
@@ -2625,7 +2585,7 @@
                   <pic:spPr>
                     <a:xfrm>
                       <a:off x="0" y="0"/>
-                      <a:ext cx="3293727" cy="2270067"/>
+                      <a:ext cx="3901472" cy="3386782"/>
                     </a:xfrm>
                     <a:prstGeom prst="rect">
                       <a:avLst/>
@@ -2664,7 +2624,7 @@
                     <pic:cNvPicPr/>
                   </pic:nvPicPr>
                   <pic:blipFill rotWithShape="1">
-                    <a:blip r:embed="rId19"/>
+                    <a:blip r:embed="rId12"/>
                     <a:srcRect t="81831"/>
                     <a:stretch/>
                   </pic:blipFill>
@@ -2695,9 +2655,6 @@
     <w:p>
       <w:pPr>
         <w:ind w:left="720" w:firstLine="720"/>
-        <w:rPr>
-          <w:rFonts w:hint="eastAsia"/>
-        </w:rPr>
       </w:pPr>
       <m:oMathPara>
         <m:oMathParaPr>
@@ -2984,7 +2941,7 @@
                     <pic:cNvPicPr/>
                   </pic:nvPicPr>
                   <pic:blipFill rotWithShape="1">
-                    <a:blip r:embed="rId21"/>
+                    <a:blip r:embed="rId14"/>
                     <a:srcRect t="1" b="37452"/>
                     <a:stretch/>
                   </pic:blipFill>
@@ -3015,9 +2972,6 @@
     <w:p>
       <w:pPr>
         <w:jc w:val="center"/>
-        <w:rPr>
-          <w:rFonts w:hint="eastAsia"/>
-        </w:rPr>
       </w:pPr>
       <w:r>
         <w:rPr>
@@ -3039,7 +2993,7 @@
                     <pic:cNvPicPr/>
                   </pic:nvPicPr>
                   <pic:blipFill rotWithShape="1">
-                    <a:blip r:embed="rId22"/>
+                    <a:blip r:embed="rId15"/>
                     <a:srcRect t="3978"/>
                     <a:stretch/>
                   </pic:blipFill>
@@ -3088,7 +3042,7 @@
                     <pic:cNvPicPr/>
                   </pic:nvPicPr>
                   <pic:blipFill rotWithShape="1">
-                    <a:blip r:embed="rId21"/>
+                    <a:blip r:embed="rId14"/>
                     <a:srcRect t="65380" b="19844"/>
                     <a:stretch/>
                   </pic:blipFill>
@@ -3119,9 +3073,6 @@
     <w:p>
       <w:pPr>
         <w:ind w:left="720" w:firstLine="720"/>
-        <w:rPr>
-          <w:rFonts w:hint="eastAsia"/>
-        </w:rPr>
       </w:pPr>
       <w:r>
         <w:t>We wish to arrive at state z as soon as possible</w:t>
@@ -3181,10 +3132,7 @@
         <w:t xml:space="preserve"> </w:t>
       </w:r>
       <w:r>
-        <w:t>try action a to get to state x rather than directly to state</w:t>
-      </w:r>
-      <w:r>
-        <w:t xml:space="preserve"> </w:t>
+        <w:t xml:space="preserve">try action a to get to state x rather than directly to state </w:t>
       </w:r>
       <w:r>
         <w:t xml:space="preserve">in state </w:t>
@@ -3205,76 +3153,12 @@
       </w:r>
     </w:p>
     <w:p>
-      <w:r>
-        <w:rPr>
-          <w:noProof/>
-        </w:rPr>
-        <mc:AlternateContent>
-          <mc:Choice Requires="wpi">
-            <w:drawing>
-              <wp:anchor distT="0" distB="0" distL="114300" distR="114300" simplePos="0" relativeHeight="251675648" behindDoc="0" locked="0" layoutInCell="1" allowOverlap="1" wp14:anchorId="60EA5752" wp14:editId="6AF6D848">
-                <wp:simplePos x="0" y="0"/>
-                <wp:positionH relativeFrom="column">
-                  <wp:posOffset>120180</wp:posOffset>
-                </wp:positionH>
-                <wp:positionV relativeFrom="paragraph">
-                  <wp:posOffset>67010</wp:posOffset>
-                </wp:positionV>
-                <wp:extent cx="228240" cy="25920"/>
-                <wp:effectExtent l="95250" t="133350" r="114935" b="165100"/>
-                <wp:wrapNone/>
-                <wp:docPr id="63" name="Ink 63"/>
-                <wp:cNvGraphicFramePr/>
-                <a:graphic xmlns:a="http://schemas.openxmlformats.org/drawingml/2006/main">
-                  <a:graphicData uri="http://schemas.microsoft.com/office/word/2010/wordprocessingInk">
-                    <w14:contentPart bwMode="auto" r:id="rId23">
-                      <w14:nvContentPartPr>
-                        <w14:cNvContentPartPr/>
-                      </w14:nvContentPartPr>
-                      <w14:xfrm>
-                        <a:off x="0" y="0"/>
-                        <a:ext cx="228240" cy="25920"/>
-                      </w14:xfrm>
-                    </w14:contentPart>
-                  </a:graphicData>
-                </a:graphic>
-              </wp:anchor>
-            </w:drawing>
-          </mc:Choice>
-          <mc:Fallback>
-            <w:pict>
-              <v:shapetype w14:anchorId="497D08A5" id="_x0000_t75" coordsize="21600,21600" o:spt="75" o:preferrelative="t" path="m@4@5l@4@11@9@11@9@5xe" filled="f" stroked="f">
-                <v:stroke joinstyle="miter"/>
-                <v:formulas>
-                  <v:f eqn="if lineDrawn pixelLineWidth 0"/>
-                  <v:f eqn="sum @0 1 0"/>
-                  <v:f eqn="sum 0 0 @1"/>
-                  <v:f eqn="prod @2 1 2"/>
-                  <v:f eqn="prod @3 21600 pixelWidth"/>
-                  <v:f eqn="prod @3 21600 pixelHeight"/>
-                  <v:f eqn="sum @0 0 1"/>
-                  <v:f eqn="prod @6 1 2"/>
-                  <v:f eqn="prod @7 21600 pixelWidth"/>
-                  <v:f eqn="sum @8 21600 0"/>
-                  <v:f eqn="prod @7 21600 pixelHeight"/>
-                  <v:f eqn="sum @10 21600 0"/>
-                </v:formulas>
-                <v:path o:extrusionok="f" gradientshapeok="t" o:connecttype="rect"/>
-                <o:lock v:ext="edit" aspectratio="t"/>
-              </v:shapetype>
-              <v:shape id="Ink 63" o:spid="_x0000_s1026" type="#_x0000_t75" style="position:absolute;margin-left:5.25pt;margin-top:-3.2pt;width:26.45pt;height:19.05pt;z-index:251675648;visibility:visible;mso-wrap-style:square;mso-wrap-distance-left:9pt;mso-wrap-distance-top:0;mso-wrap-distance-right:9pt;mso-wrap-distance-bottom:0;mso-position-horizontal:absolute;mso-position-horizontal-relative:text;mso-position-vertical:absolute;mso-position-vertical-relative:text" o:gfxdata="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">
-                <v:imagedata r:id="rId24" o:title=""/>
-              </v:shape>
-            </w:pict>
-          </mc:Fallback>
-        </mc:AlternateContent>
-      </w:r>
       <w:r>
         <w:rPr>
           <w:noProof/>
         </w:rPr>
         <w:drawing>
-          <wp:inline distT="0" distB="0" distL="0" distR="0" wp14:anchorId="7871E2D8" wp14:editId="1E711C05">
+          <wp:inline distT="0" distB="0" distL="0" distR="0" wp14:anchorId="7871E2D8" wp14:editId="3382D690">
             <wp:extent cx="5765800" cy="297648"/>
             <wp:effectExtent l="0" t="0" r="0" b="7620"/>
             <wp:docPr id="13" name="Picture 13" descr="Text&#10;&#10;Description automatically generated"/>
@@ -3289,7 +3173,7 @@
                     <pic:cNvPicPr/>
                   </pic:nvPicPr>
                   <pic:blipFill rotWithShape="1">
-                    <a:blip r:embed="rId21"/>
+                    <a:blip r:embed="rId14"/>
                     <a:srcRect t="81387" b="9716"/>
                     <a:stretch/>
                   </pic:blipFill>
@@ -3319,74 +3203,124 @@
     </w:p>
     <w:p>
       <w:pPr>
-        <w:rPr>
-          <w:rFonts w:hint="eastAsia"/>
-        </w:rPr>
+        <w:ind w:firstLine="720"/>
       </w:pPr>
-      <w:r>
-        <w:tab/>
-      </w:r>
-      <w:r>
-        <w:tab/>
-      </w:r>
-    </w:p>
-    <w:p>
-      <w:r>
-        <w:br w:type="page"/>
-      </w:r>
-    </w:p>
-    <w:p>
-      <w:r>
-        <w:rPr>
-          <w:noProof/>
-        </w:rPr>
-        <mc:AlternateContent>
-          <mc:Choice Requires="wpi">
-            <w:drawing>
-              <wp:anchor distT="0" distB="0" distL="114300" distR="114300" simplePos="0" relativeHeight="251676672" behindDoc="0" locked="0" layoutInCell="1" allowOverlap="1" wp14:anchorId="3D2BD271" wp14:editId="3E3CEAB8">
-                <wp:simplePos x="0" y="0"/>
-                <wp:positionH relativeFrom="column">
-                  <wp:posOffset>126660</wp:posOffset>
-                </wp:positionH>
-                <wp:positionV relativeFrom="paragraph">
-                  <wp:posOffset>90335</wp:posOffset>
-                </wp:positionV>
-                <wp:extent cx="270000" cy="69840"/>
-                <wp:effectExtent l="95250" t="133350" r="111125" b="178435"/>
-                <wp:wrapNone/>
-                <wp:docPr id="64" name="Ink 64"/>
-                <wp:cNvGraphicFramePr/>
-                <a:graphic xmlns:a="http://schemas.openxmlformats.org/drawingml/2006/main">
-                  <a:graphicData uri="http://schemas.microsoft.com/office/word/2010/wordprocessingInk">
-                    <w14:contentPart bwMode="auto" r:id="rId25">
-                      <w14:nvContentPartPr>
-                        <w14:cNvContentPartPr/>
-                      </w14:nvContentPartPr>
-                      <w14:xfrm>
-                        <a:off x="0" y="0"/>
-                        <a:ext cx="270000" cy="69840"/>
-                      </w14:xfrm>
-                    </w14:contentPart>
-                  </a:graphicData>
-                </a:graphic>
-              </wp:anchor>
-            </w:drawing>
-          </mc:Choice>
-          <mc:Fallback>
-            <w:pict>
-              <v:shape w14:anchorId="5F710A23" id="Ink 64" o:spid="_x0000_s1026" type="#_x0000_t75" style="position:absolute;margin-left:5.75pt;margin-top:-1.4pt;width:29.75pt;height:22.55pt;z-index:251676672;visibility:visible;mso-wrap-style:square;mso-wrap-distance-left:9pt;mso-wrap-distance-top:0;mso-wrap-distance-right:9pt;mso-wrap-distance-bottom:0;mso-position-horizontal:absolute;mso-position-horizontal-relative:text;mso-position-vertical:absolute;mso-position-vertical-relative:text" o:gfxdata="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">
-                <v:imagedata r:id="rId26" o:title=""/>
-              </v:shape>
-            </w:pict>
-          </mc:Fallback>
-        </mc:AlternateContent>
-      </w:r>
       <w:r>
         <w:rPr>
           <w:noProof/>
         </w:rPr>
         <w:drawing>
-          <wp:inline distT="0" distB="0" distL="0" distR="0" wp14:anchorId="25DB29D3" wp14:editId="70DE9F9A">
+          <wp:inline distT="0" distB="0" distL="0" distR="0" wp14:anchorId="067ACF1F" wp14:editId="128DA6F6">
+            <wp:extent cx="4914046" cy="2603500"/>
+            <wp:effectExtent l="0" t="0" r="1270" b="6350"/>
+            <wp:docPr id="89" name="Picture 89" descr="Text, letter&#10;&#10;Description automatically generated"/>
+            <wp:cNvGraphicFramePr>
+              <a:graphicFrameLocks xmlns:a="http://schemas.openxmlformats.org/drawingml/2006/main" noChangeAspect="1"/>
+            </wp:cNvGraphicFramePr>
+            <a:graphic xmlns:a="http://schemas.openxmlformats.org/drawingml/2006/main">
+              <a:graphicData uri="http://schemas.openxmlformats.org/drawingml/2006/picture">
+                <pic:pic xmlns:pic="http://schemas.openxmlformats.org/drawingml/2006/picture">
+                  <pic:nvPicPr>
+                    <pic:cNvPr id="89" name="Picture 89" descr="Text, letter&#10;&#10;Description automatically generated"/>
+                    <pic:cNvPicPr/>
+                  </pic:nvPicPr>
+                  <pic:blipFill>
+                    <a:blip r:embed="rId16"/>
+                    <a:stretch>
+                      <a:fillRect/>
+                    </a:stretch>
+                  </pic:blipFill>
+                  <pic:spPr>
+                    <a:xfrm>
+                      <a:off x="0" y="0"/>
+                      <a:ext cx="4926190" cy="2609934"/>
+                    </a:xfrm>
+                    <a:prstGeom prst="rect">
+                      <a:avLst/>
+                    </a:prstGeom>
+                  </pic:spPr>
+                </pic:pic>
+              </a:graphicData>
+            </a:graphic>
+          </wp:inline>
+        </w:drawing>
+      </w:r>
+    </w:p>
+    <w:p>
+      <w:pPr>
+        <w:ind w:firstLine="720"/>
+      </w:pPr>
+      <w:r>
+        <w:rPr>
+          <w:noProof/>
+        </w:rPr>
+        <w:drawing>
+          <wp:inline distT="0" distB="0" distL="0" distR="0" wp14:anchorId="00C4951B" wp14:editId="76151C55">
+            <wp:extent cx="4888865" cy="1949450"/>
+            <wp:effectExtent l="0" t="0" r="6985" b="0"/>
+            <wp:docPr id="84" name="Picture 84" descr="Text&#10;&#10;Description automatically generated"/>
+            <wp:cNvGraphicFramePr>
+              <a:graphicFrameLocks xmlns:a="http://schemas.openxmlformats.org/drawingml/2006/main" noChangeAspect="1"/>
+            </wp:cNvGraphicFramePr>
+            <a:graphic xmlns:a="http://schemas.openxmlformats.org/drawingml/2006/main">
+              <a:graphicData uri="http://schemas.openxmlformats.org/drawingml/2006/picture">
+                <pic:pic xmlns:pic="http://schemas.openxmlformats.org/drawingml/2006/picture">
+                  <pic:nvPicPr>
+                    <pic:cNvPr id="83" name="Picture 83" descr="Text&#10;&#10;Description automatically generated"/>
+                    <pic:cNvPicPr/>
+                  </pic:nvPicPr>
+                  <pic:blipFill rotWithShape="1">
+                    <a:blip r:embed="rId17"/>
+                    <a:srcRect t="47069" b="14803"/>
+                    <a:stretch/>
+                  </pic:blipFill>
+                  <pic:spPr bwMode="auto">
+                    <a:xfrm>
+                      <a:off x="0" y="0"/>
+                      <a:ext cx="4895176" cy="1951967"/>
+                    </a:xfrm>
+                    <a:prstGeom prst="rect">
+                      <a:avLst/>
+                    </a:prstGeom>
+                    <a:ln>
+                      <a:noFill/>
+                    </a:ln>
+                    <a:extLst>
+                      <a:ext uri="{53640926-AAD7-44D8-BBD7-CCE9431645EC}">
+                        <a14:shadowObscured xmlns:a14="http://schemas.microsoft.com/office/drawing/2010/main"/>
+                      </a:ext>
+                    </a:extLst>
+                  </pic:spPr>
+                </pic:pic>
+              </a:graphicData>
+            </a:graphic>
+          </wp:inline>
+        </w:drawing>
+      </w:r>
+    </w:p>
+    <w:p>
+      <w:pPr>
+        <w:ind w:left="720" w:firstLine="720"/>
+      </w:pPr>
+      <w:r>
+        <w:t xml:space="preserve">Therefore, in state y, the preferred action is b to move to state x. And state x is preferred with action a to move to state z. </w:t>
+      </w:r>
+    </w:p>
+    <w:p>
+      <w:r>
+        <w:tab/>
+      </w:r>
+      <w:r>
+        <w:tab/>
+      </w:r>
+    </w:p>
+    <w:p>
+      <w:r>
+        <w:rPr>
+          <w:noProof/>
+        </w:rPr>
+        <w:drawing>
+          <wp:inline distT="0" distB="0" distL="0" distR="0" wp14:anchorId="25DB29D3" wp14:editId="2EFCA4AC">
             <wp:extent cx="5943600" cy="314355"/>
             <wp:effectExtent l="0" t="0" r="0" b="9525"/>
             <wp:docPr id="14" name="Picture 14" descr="Text&#10;&#10;Description automatically generated"/>
@@ -3401,7 +3335,7 @@
                     <pic:cNvPicPr/>
                   </pic:nvPicPr>
                   <pic:blipFill rotWithShape="1">
-                    <a:blip r:embed="rId21"/>
+                    <a:blip r:embed="rId14"/>
                     <a:srcRect t="90885"/>
                     <a:stretch/>
                   </pic:blipFill>
@@ -3430,20 +3364,123 @@
       </w:r>
     </w:p>
     <w:p>
+      <w:pPr>
+        <w:ind w:firstLine="720"/>
+      </w:pPr>
+      <w:r>
+        <w:rPr>
+          <w:noProof/>
+        </w:rPr>
+        <w:drawing>
+          <wp:inline distT="0" distB="0" distL="0" distR="0" wp14:anchorId="63B6F9CE" wp14:editId="209507CD">
+            <wp:extent cx="4541273" cy="1371600"/>
+            <wp:effectExtent l="0" t="0" r="0" b="0"/>
+            <wp:docPr id="87" name="Picture 87" descr="Text, letter&#10;&#10;Description automatically generated"/>
+            <wp:cNvGraphicFramePr>
+              <a:graphicFrameLocks xmlns:a="http://schemas.openxmlformats.org/drawingml/2006/main" noChangeAspect="1"/>
+            </wp:cNvGraphicFramePr>
+            <a:graphic xmlns:a="http://schemas.openxmlformats.org/drawingml/2006/main">
+              <a:graphicData uri="http://schemas.openxmlformats.org/drawingml/2006/picture">
+                <pic:pic xmlns:pic="http://schemas.openxmlformats.org/drawingml/2006/picture">
+                  <pic:nvPicPr>
+                    <pic:cNvPr id="87" name="Picture 87" descr="Text, letter&#10;&#10;Description automatically generated"/>
+                    <pic:cNvPicPr/>
+                  </pic:nvPicPr>
+                  <pic:blipFill>
+                    <a:blip r:embed="rId18"/>
+                    <a:stretch>
+                      <a:fillRect/>
+                    </a:stretch>
+                  </pic:blipFill>
+                  <pic:spPr>
+                    <a:xfrm>
+                      <a:off x="0" y="0"/>
+                      <a:ext cx="4558534" cy="1376813"/>
+                    </a:xfrm>
+                    <a:prstGeom prst="rect">
+                      <a:avLst/>
+                    </a:prstGeom>
+                  </pic:spPr>
+                </pic:pic>
+              </a:graphicData>
+            </a:graphic>
+          </wp:inline>
+        </w:drawing>
+      </w:r>
+    </w:p>
+    <w:p>
+      <w:pPr>
+        <w:ind w:left="720" w:firstLine="720"/>
+      </w:pPr>
+      <w:r>
+        <w:rPr>
+          <w:noProof/>
+        </w:rPr>
+        <w:drawing>
+          <wp:inline distT="0" distB="0" distL="0" distR="0" wp14:anchorId="63DE85C4" wp14:editId="5D3E5A2D">
+            <wp:extent cx="3527739" cy="1136650"/>
+            <wp:effectExtent l="0" t="0" r="0" b="6350"/>
+            <wp:docPr id="88" name="Picture 88" descr="Text, letter&#10;&#10;Description automatically generated"/>
+            <wp:cNvGraphicFramePr>
+              <a:graphicFrameLocks xmlns:a="http://schemas.openxmlformats.org/drawingml/2006/main" noChangeAspect="1"/>
+            </wp:cNvGraphicFramePr>
+            <a:graphic xmlns:a="http://schemas.openxmlformats.org/drawingml/2006/main">
+              <a:graphicData uri="http://schemas.openxmlformats.org/drawingml/2006/picture">
+                <pic:pic xmlns:pic="http://schemas.openxmlformats.org/drawingml/2006/picture">
+                  <pic:nvPicPr>
+                    <pic:cNvPr id="88" name="Picture 88" descr="Text, letter&#10;&#10;Description automatically generated"/>
+                    <pic:cNvPicPr/>
+                  </pic:nvPicPr>
+                  <pic:blipFill>
+                    <a:blip r:embed="rId19"/>
+                    <a:stretch>
+                      <a:fillRect/>
+                    </a:stretch>
+                  </pic:blipFill>
+                  <pic:spPr>
+                    <a:xfrm>
+                      <a:off x="0" y="0"/>
+                      <a:ext cx="3537310" cy="1139734"/>
+                    </a:xfrm>
+                    <a:prstGeom prst="rect">
+                      <a:avLst/>
+                    </a:prstGeom>
+                  </pic:spPr>
+                </pic:pic>
+              </a:graphicData>
+            </a:graphic>
+          </wp:inline>
+        </w:drawing>
+      </w:r>
+    </w:p>
+    <w:p>
+      <w:pPr>
+        <w:ind w:left="720" w:firstLine="720"/>
+      </w:pPr>
+      <w:r>
+        <w:t xml:space="preserve">If the policy has action b in both </w:t>
+      </w:r>
+      <w:proofErr w:type="gramStart"/>
+      <w:r>
+        <w:t>state</w:t>
+      </w:r>
+      <w:proofErr w:type="gramEnd"/>
+      <w:r>
+        <w:t xml:space="preserve">, it is unsolvable. With the discounting factor, </w:t>
+      </w:r>
+      <w:r>
+        <w:t>the result is changed. The value range is from negative infinite to -2. By changing the gamma valu</w:t>
+      </w:r>
+      <w:r>
+        <w:t>e, we van control the optimal policy for state y and x. So optimal policy is depended on the discount factor.</w:t>
+      </w:r>
+    </w:p>
+    <w:p>
       <w:r>
         <w:tab/>
       </w:r>
       <w:r>
         <w:tab/>
-      </w:r>
-      <w:r>
-        <w:rPr>
-          <w:rFonts w:hint="eastAsia"/>
-        </w:rPr>
-        <w:t>A</w:t>
-      </w:r>
-      <w:r>
-        <w:t xml:space="preserve">n </w:t>
       </w:r>
     </w:p>
     <w:p>
@@ -3475,7 +3512,7 @@
                     <pic:cNvPicPr/>
                   </pic:nvPicPr>
                   <pic:blipFill rotWithShape="1">
-                    <a:blip r:embed="rId27"/>
+                    <a:blip r:embed="rId20"/>
                     <a:srcRect b="56941"/>
                     <a:stretch/>
                   </pic:blipFill>
@@ -3527,7 +3564,7 @@
                     <pic:cNvPicPr/>
                   </pic:nvPicPr>
                   <pic:blipFill rotWithShape="1">
-                    <a:blip r:embed="rId28"/>
+                    <a:blip r:embed="rId21"/>
                     <a:srcRect l="676" t="3198" r="1825" b="2474"/>
                     <a:stretch/>
                   </pic:blipFill>
@@ -3579,7 +3616,7 @@
                     <pic:cNvPicPr/>
                   </pic:nvPicPr>
                   <pic:blipFill>
-                    <a:blip r:embed="rId29"/>
+                    <a:blip r:embed="rId22"/>
                     <a:stretch>
                       <a:fillRect/>
                     </a:stretch>
@@ -3632,7 +3669,7 @@
                     <pic:cNvPicPr/>
                   </pic:nvPicPr>
                   <pic:blipFill rotWithShape="1">
-                    <a:blip r:embed="rId27"/>
+                    <a:blip r:embed="rId20"/>
                     <a:srcRect t="44704" b="32804"/>
                     <a:stretch/>
                   </pic:blipFill>
@@ -3684,7 +3721,7 @@
                     <pic:cNvPicPr/>
                   </pic:nvPicPr>
                   <pic:blipFill rotWithShape="1">
-                    <a:blip r:embed="rId30"/>
+                    <a:blip r:embed="rId23"/>
                     <a:srcRect l="486" t="1731" r="890" b="1559"/>
                     <a:stretch/>
                   </pic:blipFill>
@@ -3736,7 +3773,7 @@
                     <pic:cNvPicPr/>
                   </pic:nvPicPr>
                   <pic:blipFill>
-                    <a:blip r:embed="rId31"/>
+                    <a:blip r:embed="rId24"/>
                     <a:stretch>
                       <a:fillRect/>
                     </a:stretch>
@@ -3776,7 +3813,7 @@
                     <pic:cNvPicPr/>
                   </pic:nvPicPr>
                   <pic:blipFill>
-                    <a:blip r:embed="rId32"/>
+                    <a:blip r:embed="rId25"/>
                     <a:stretch>
                       <a:fillRect/>
                     </a:stretch>
@@ -3799,51 +3836,6 @@
     </w:p>
     <w:p/>
     <w:p>
-      <w:r>
-        <w:rPr>
-          <w:noProof/>
-        </w:rPr>
-        <mc:AlternateContent>
-          <mc:Choice Requires="wpi">
-            <w:drawing>
-              <wp:anchor distT="0" distB="0" distL="114300" distR="114300" simplePos="0" relativeHeight="251677696" behindDoc="0" locked="0" layoutInCell="1" allowOverlap="1" wp14:anchorId="1D2835C9" wp14:editId="4C7FF3F0">
-                <wp:simplePos x="0" y="0"/>
-                <wp:positionH relativeFrom="column">
-                  <wp:posOffset>29460</wp:posOffset>
-                </wp:positionH>
-                <wp:positionV relativeFrom="paragraph">
-                  <wp:posOffset>-757770</wp:posOffset>
-                </wp:positionV>
-                <wp:extent cx="590400" cy="1272240"/>
-                <wp:effectExtent l="76200" t="133350" r="114935" b="175895"/>
-                <wp:wrapNone/>
-                <wp:docPr id="73" name="Ink 73"/>
-                <wp:cNvGraphicFramePr/>
-                <a:graphic xmlns:a="http://schemas.openxmlformats.org/drawingml/2006/main">
-                  <a:graphicData uri="http://schemas.microsoft.com/office/word/2010/wordprocessingInk">
-                    <w14:contentPart bwMode="auto" r:id="rId33">
-                      <w14:nvContentPartPr>
-                        <w14:cNvContentPartPr/>
-                      </w14:nvContentPartPr>
-                      <w14:xfrm>
-                        <a:off x="0" y="0"/>
-                        <a:ext cx="590400" cy="1272240"/>
-                      </w14:xfrm>
-                    </w14:contentPart>
-                  </a:graphicData>
-                </a:graphic>
-              </wp:anchor>
-            </w:drawing>
-          </mc:Choice>
-          <mc:Fallback>
-            <w:pict>
-              <v:shape w14:anchorId="4BB263C7" id="Ink 73" o:spid="_x0000_s1026" type="#_x0000_t75" style="position:absolute;margin-left:-1.9pt;margin-top:-68.15pt;width:55pt;height:117.2pt;z-index:251677696;visibility:visible;mso-wrap-style:square;mso-wrap-distance-left:9pt;mso-wrap-distance-top:0;mso-wrap-distance-right:9pt;mso-wrap-distance-bottom:0;mso-position-horizontal:absolute;mso-position-horizontal-relative:text;mso-position-vertical:absolute;mso-position-vertical-relative:text" o:gfxdata="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">
-                <v:imagedata r:id="rId34" o:title=""/>
-              </v:shape>
-            </w:pict>
-          </mc:Fallback>
-        </mc:AlternateContent>
-      </w:r>
       <w:r>
         <w:rPr>
           <w:noProof/>
@@ -3864,7 +3856,7 @@
                     <pic:cNvPicPr/>
                   </pic:nvPicPr>
                   <pic:blipFill rotWithShape="1">
-                    <a:blip r:embed="rId27"/>
+                    <a:blip r:embed="rId20"/>
                     <a:srcRect t="68564"/>
                     <a:stretch/>
                   </pic:blipFill>
@@ -3916,7 +3908,7 @@
                     <pic:cNvPicPr/>
                   </pic:nvPicPr>
                   <pic:blipFill>
-                    <a:blip r:embed="rId35"/>
+                    <a:blip r:embed="rId26"/>
                     <a:stretch>
                       <a:fillRect/>
                     </a:stretch>
@@ -3940,19 +3932,16 @@
     <w:p>
       <w:pPr>
         <w:jc w:val="center"/>
-        <w:rPr>
-          <w:rFonts w:hint="eastAsia"/>
-        </w:rPr>
       </w:pPr>
       <w:r>
         <w:rPr>
           <w:noProof/>
         </w:rPr>
         <w:drawing>
-          <wp:inline distT="0" distB="0" distL="0" distR="0" wp14:anchorId="12CA01B5" wp14:editId="02D5C734">
-            <wp:extent cx="2647950" cy="2190577"/>
-            <wp:effectExtent l="0" t="0" r="0" b="635"/>
-            <wp:docPr id="66" name="Picture 66" descr="A screen shot of a computer&#10;&#10;Description automatically generated with low confidence"/>
+          <wp:inline distT="0" distB="0" distL="0" distR="0" wp14:anchorId="31A1C923" wp14:editId="1A41DEB8">
+            <wp:extent cx="2368550" cy="2183883"/>
+            <wp:effectExtent l="0" t="0" r="0" b="6985"/>
+            <wp:docPr id="82" name="Picture 82" descr="Text&#10;&#10;Description automatically generated"/>
             <wp:cNvGraphicFramePr>
               <a:graphicFrameLocks xmlns:a="http://schemas.openxmlformats.org/drawingml/2006/main" noChangeAspect="1"/>
             </wp:cNvGraphicFramePr>
@@ -3960,11 +3949,11 @@
               <a:graphicData uri="http://schemas.openxmlformats.org/drawingml/2006/picture">
                 <pic:pic xmlns:pic="http://schemas.openxmlformats.org/drawingml/2006/picture">
                   <pic:nvPicPr>
-                    <pic:cNvPr id="66" name="Picture 66" descr="A screen shot of a computer&#10;&#10;Description automatically generated with low confidence"/>
+                    <pic:cNvPr id="82" name="Picture 82" descr="Text&#10;&#10;Description automatically generated"/>
                     <pic:cNvPicPr/>
                   </pic:nvPicPr>
                   <pic:blipFill>
-                    <a:blip r:embed="rId36"/>
+                    <a:blip r:embed="rId27"/>
                     <a:stretch>
                       <a:fillRect/>
                     </a:stretch>
@@ -3972,7 +3961,7 @@
                   <pic:spPr>
                     <a:xfrm>
                       <a:off x="0" y="0"/>
-                      <a:ext cx="2653094" cy="2194833"/>
+                      <a:ext cx="2370663" cy="2185831"/>
                     </a:xfrm>
                     <a:prstGeom prst="rect">
                       <a:avLst/>
@@ -3996,51 +3985,6 @@
       </w:r>
     </w:p>
     <w:p>
-      <w:r>
-        <w:rPr>
-          <w:noProof/>
-        </w:rPr>
-        <mc:AlternateContent>
-          <mc:Choice Requires="wpi">
-            <w:drawing>
-              <wp:anchor distT="0" distB="0" distL="114300" distR="114300" simplePos="0" relativeHeight="251678720" behindDoc="0" locked="0" layoutInCell="1" allowOverlap="1" wp14:anchorId="1B7AEEED" wp14:editId="54B46DD0">
-                <wp:simplePos x="0" y="0"/>
-                <wp:positionH relativeFrom="column">
-                  <wp:posOffset>-165300</wp:posOffset>
-                </wp:positionH>
-                <wp:positionV relativeFrom="paragraph">
-                  <wp:posOffset>-453590</wp:posOffset>
-                </wp:positionV>
-                <wp:extent cx="563760" cy="1380600"/>
-                <wp:effectExtent l="95250" t="152400" r="103505" b="162560"/>
-                <wp:wrapNone/>
-                <wp:docPr id="74" name="Ink 74"/>
-                <wp:cNvGraphicFramePr/>
-                <a:graphic xmlns:a="http://schemas.openxmlformats.org/drawingml/2006/main">
-                  <a:graphicData uri="http://schemas.microsoft.com/office/word/2010/wordprocessingInk">
-                    <w14:contentPart bwMode="auto" r:id="rId37">
-                      <w14:nvContentPartPr>
-                        <w14:cNvContentPartPr/>
-                      </w14:nvContentPartPr>
-                      <w14:xfrm>
-                        <a:off x="0" y="0"/>
-                        <a:ext cx="563760" cy="1380600"/>
-                      </w14:xfrm>
-                    </w14:contentPart>
-                  </a:graphicData>
-                </a:graphic>
-              </wp:anchor>
-            </w:drawing>
-          </mc:Choice>
-          <mc:Fallback>
-            <w:pict>
-              <v:shape w14:anchorId="4B665A1D" id="Ink 74" o:spid="_x0000_s1026" type="#_x0000_t75" style="position:absolute;margin-left:-17.25pt;margin-top:-44.2pt;width:52.9pt;height:125.7pt;z-index:251678720;visibility:visible;mso-wrap-style:square;mso-wrap-distance-left:9pt;mso-wrap-distance-top:0;mso-wrap-distance-right:9pt;mso-wrap-distance-bottom:0;mso-position-horizontal:absolute;mso-position-horizontal-relative:text;mso-position-vertical:absolute;mso-position-vertical-relative:text" o:gfxdata="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">
-                <v:imagedata r:id="rId38" o:title=""/>
-              </v:shape>
-            </w:pict>
-          </mc:Fallback>
-        </mc:AlternateContent>
-      </w:r>
       <w:r>
         <w:rPr>
           <w:noProof/>
@@ -4061,7 +4005,7 @@
                     <pic:cNvPicPr/>
                   </pic:nvPicPr>
                   <pic:blipFill rotWithShape="1">
-                    <a:blip r:embed="rId39"/>
+                    <a:blip r:embed="rId28"/>
                     <a:srcRect r="-19" b="89606"/>
                     <a:stretch/>
                   </pic:blipFill>
@@ -4113,7 +4057,7 @@
                     <pic:cNvPicPr/>
                   </pic:nvPicPr>
                   <pic:blipFill>
-                    <a:blip r:embed="rId40"/>
+                    <a:blip r:embed="rId29"/>
                     <a:stretch>
                       <a:fillRect/>
                     </a:stretch>
@@ -4135,51 +4079,6 @@
       </w:r>
     </w:p>
     <w:p>
-      <w:r>
-        <w:rPr>
-          <w:noProof/>
-        </w:rPr>
-        <mc:AlternateContent>
-          <mc:Choice Requires="wpi">
-            <w:drawing>
-              <wp:anchor distT="0" distB="0" distL="114300" distR="114300" simplePos="0" relativeHeight="251679744" behindDoc="0" locked="0" layoutInCell="1" allowOverlap="1" wp14:anchorId="31A96CDD" wp14:editId="4B4C3D0E">
-                <wp:simplePos x="0" y="0"/>
-                <wp:positionH relativeFrom="column">
-                  <wp:posOffset>120180</wp:posOffset>
-                </wp:positionH>
-                <wp:positionV relativeFrom="paragraph">
-                  <wp:posOffset>-309955</wp:posOffset>
-                </wp:positionV>
-                <wp:extent cx="265320" cy="761400"/>
-                <wp:effectExtent l="95250" t="152400" r="116205" b="153035"/>
-                <wp:wrapNone/>
-                <wp:docPr id="75" name="Ink 75"/>
-                <wp:cNvGraphicFramePr/>
-                <a:graphic xmlns:a="http://schemas.openxmlformats.org/drawingml/2006/main">
-                  <a:graphicData uri="http://schemas.microsoft.com/office/word/2010/wordprocessingInk">
-                    <w14:contentPart bwMode="auto" r:id="rId41">
-                      <w14:nvContentPartPr>
-                        <w14:cNvContentPartPr/>
-                      </w14:nvContentPartPr>
-                      <w14:xfrm>
-                        <a:off x="0" y="0"/>
-                        <a:ext cx="265320" cy="761400"/>
-                      </w14:xfrm>
-                    </w14:contentPart>
-                  </a:graphicData>
-                </a:graphic>
-              </wp:anchor>
-            </w:drawing>
-          </mc:Choice>
-          <mc:Fallback>
-            <w:pict>
-              <v:shape w14:anchorId="0AD37882" id="Ink 75" o:spid="_x0000_s1026" type="#_x0000_t75" style="position:absolute;margin-left:5.2pt;margin-top:-32.9pt;width:29.4pt;height:76.95pt;z-index:251679744;visibility:visible;mso-wrap-style:square;mso-wrap-distance-left:9pt;mso-wrap-distance-top:0;mso-wrap-distance-right:9pt;mso-wrap-distance-bottom:0;mso-position-horizontal:absolute;mso-position-horizontal-relative:text;mso-position-vertical:absolute;mso-position-vertical-relative:text" o:gfxdata="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">
-                <v:imagedata r:id="rId42" o:title=""/>
-              </v:shape>
-            </w:pict>
-          </mc:Fallback>
-        </mc:AlternateContent>
-      </w:r>
       <w:r>
         <w:rPr>
           <w:noProof/>
@@ -4200,7 +4099,7 @@
                     <pic:cNvPicPr/>
                   </pic:nvPicPr>
                   <pic:blipFill rotWithShape="1">
-                    <a:blip r:embed="rId39"/>
+                    <a:blip r:embed="rId28"/>
                     <a:srcRect t="10994" b="64427"/>
                     <a:stretch/>
                   </pic:blipFill>
@@ -4228,6 +4127,7 @@
         </w:drawing>
       </w:r>
     </w:p>
+    <w:p/>
     <w:p>
       <w:r>
         <w:rPr>
@@ -4249,7 +4149,7 @@
                     <pic:cNvPicPr/>
                   </pic:nvPicPr>
                   <pic:blipFill rotWithShape="1">
-                    <a:blip r:embed="rId39"/>
+                    <a:blip r:embed="rId28"/>
                     <a:srcRect t="36639"/>
                     <a:stretch/>
                   </pic:blipFill>
@@ -4303,7 +4203,7 @@
                     <pic:cNvPicPr/>
                   </pic:nvPicPr>
                   <pic:blipFill rotWithShape="1">
-                    <a:blip r:embed="rId43"/>
+                    <a:blip r:embed="rId30"/>
                     <a:srcRect b="71954"/>
                     <a:stretch/>
                   </pic:blipFill>
@@ -4355,7 +4255,7 @@
                     <pic:cNvPicPr/>
                   </pic:nvPicPr>
                   <pic:blipFill rotWithShape="1">
-                    <a:blip r:embed="rId44"/>
+                    <a:blip r:embed="rId31"/>
                     <a:srcRect l="6666"/>
                     <a:stretch/>
                   </pic:blipFill>
@@ -4410,7 +4310,7 @@
                     <pic:cNvPicPr/>
                   </pic:nvPicPr>
                   <pic:blipFill rotWithShape="1">
-                    <a:blip r:embed="rId43"/>
+                    <a:blip r:embed="rId30"/>
                     <a:srcRect t="29204" b="21775"/>
                     <a:stretch/>
                   </pic:blipFill>
@@ -4462,7 +4362,7 @@
                     <pic:cNvPicPr/>
                   </pic:nvPicPr>
                   <pic:blipFill>
-                    <a:blip r:embed="rId45"/>
+                    <a:blip r:embed="rId32"/>
                     <a:stretch>
                       <a:fillRect/>
                     </a:stretch>
@@ -4490,51 +4390,6 @@
       </w:r>
     </w:p>
     <w:p>
-      <w:r>
-        <w:rPr>
-          <w:noProof/>
-        </w:rPr>
-        <mc:AlternateContent>
-          <mc:Choice Requires="wpi">
-            <w:drawing>
-              <wp:anchor distT="0" distB="0" distL="114300" distR="114300" simplePos="0" relativeHeight="251680768" behindDoc="0" locked="0" layoutInCell="1" allowOverlap="1" wp14:anchorId="42C46D1A" wp14:editId="719F28C9">
-                <wp:simplePos x="0" y="0"/>
-                <wp:positionH relativeFrom="column">
-                  <wp:posOffset>69780</wp:posOffset>
-                </wp:positionH>
-                <wp:positionV relativeFrom="paragraph">
-                  <wp:posOffset>-560590</wp:posOffset>
-                </wp:positionV>
-                <wp:extent cx="728640" cy="1017720"/>
-                <wp:effectExtent l="95250" t="133350" r="109855" b="163830"/>
-                <wp:wrapNone/>
-                <wp:docPr id="76" name="Ink 76"/>
-                <wp:cNvGraphicFramePr/>
-                <a:graphic xmlns:a="http://schemas.openxmlformats.org/drawingml/2006/main">
-                  <a:graphicData uri="http://schemas.microsoft.com/office/word/2010/wordprocessingInk">
-                    <w14:contentPart bwMode="auto" r:id="rId46">
-                      <w14:nvContentPartPr>
-                        <w14:cNvContentPartPr/>
-                      </w14:nvContentPartPr>
-                      <w14:xfrm>
-                        <a:off x="0" y="0"/>
-                        <a:ext cx="728640" cy="1017720"/>
-                      </w14:xfrm>
-                    </w14:contentPart>
-                  </a:graphicData>
-                </a:graphic>
-              </wp:anchor>
-            </w:drawing>
-          </mc:Choice>
-          <mc:Fallback>
-            <w:pict>
-              <v:shape w14:anchorId="4596726D" id="Ink 76" o:spid="_x0000_s1026" type="#_x0000_t75" style="position:absolute;margin-left:1.25pt;margin-top:-52.65pt;width:65.85pt;height:97.15pt;z-index:251680768;visibility:visible;mso-wrap-style:square;mso-wrap-distance-left:9pt;mso-wrap-distance-top:0;mso-wrap-distance-right:9pt;mso-wrap-distance-bottom:0;mso-position-horizontal:absolute;mso-position-horizontal-relative:text;mso-position-vertical:absolute;mso-position-vertical-relative:text" o:gfxdata="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">
-                <v:imagedata r:id="rId47" o:title=""/>
-              </v:shape>
-            </w:pict>
-          </mc:Fallback>
-        </mc:AlternateContent>
-      </w:r>
       <w:r>
         <w:rPr>
           <w:noProof/>
@@ -4555,7 +4410,7 @@
                     <pic:cNvPicPr/>
                   </pic:nvPicPr>
                   <pic:blipFill rotWithShape="1">
-                    <a:blip r:embed="rId43"/>
+                    <a:blip r:embed="rId30"/>
                     <a:srcRect t="78348"/>
                     <a:stretch/>
                   </pic:blipFill>
@@ -5132,209 +4987,6 @@
 </w:styles>
 </file>
 
-<file path=word/ink/ink1.xml><?xml version="1.0" encoding="utf-8"?>
-<inkml:ink xmlns:inkml="http://www.w3.org/2003/InkML">
-  <inkml:definitions>
-    <inkml:context xml:id="ctx0">
-      <inkml:inkSource xml:id="inkSrc0">
-        <inkml:traceFormat>
-          <inkml:channel name="X" type="integer" min="-2.14748E9" max="2.14748E9" units="cm"/>
-          <inkml:channel name="Y" type="integer" min="-2.14748E9" max="2.14748E9" units="cm"/>
-        </inkml:traceFormat>
-        <inkml:channelProperties>
-          <inkml:channelProperty channel="X" name="resolution" value="1000" units="1/cm"/>
-          <inkml:channelProperty channel="Y" name="resolution" value="1000" units="1/cm"/>
-        </inkml:channelProperties>
-      </inkml:inkSource>
-      <inkml:timestamp xml:id="ts0" timeString="2021-10-10T23:28:00.953"/>
-    </inkml:context>
-    <inkml:brush xml:id="br0">
-      <inkml:brushProperty name="width" value="0.3" units="cm"/>
-      <inkml:brushProperty name="height" value="0.6" units="cm"/>
-      <inkml:brushProperty name="color" value="#FF2500"/>
-      <inkml:brushProperty name="tip" value="rectangle"/>
-      <inkml:brushProperty name="rasterOp" value="maskPen"/>
-      <inkml:brushProperty name="ignorePressure" value="1"/>
-    </inkml:brush>
-  </inkml:definitions>
-  <inkml:trace contextRef="#ctx0" brushRef="#br0">0 1,'18'0,"0"0,1 1,-1 1,0 0,-1 2,35 10,-40-10,1-1,0-1,-1 0,1 0,0-1,17-2,-13 1,-1 1,0 0,23 4,-7 1,2-2,-1-2,0-1,43-4,6 0,41 5,134-4,-250 1,-1 0,0-1,0 1,1-1,-1 0,0-1,9-4,-5 1</inkml:trace>
-</inkml:ink>
-</file>
-
-<file path=word/ink/ink2.xml><?xml version="1.0" encoding="utf-8"?>
-<inkml:ink xmlns:inkml="http://www.w3.org/2003/InkML">
-  <inkml:definitions>
-    <inkml:context xml:id="ctx0">
-      <inkml:inkSource xml:id="inkSrc0">
-        <inkml:traceFormat>
-          <inkml:channel name="X" type="integer" min="-2.14748E9" max="2.14748E9" units="cm"/>
-          <inkml:channel name="Y" type="integer" min="-2.14748E9" max="2.14748E9" units="cm"/>
-        </inkml:traceFormat>
-        <inkml:channelProperties>
-          <inkml:channelProperty channel="X" name="resolution" value="1000" units="1/cm"/>
-          <inkml:channelProperty channel="Y" name="resolution" value="1000" units="1/cm"/>
-        </inkml:channelProperties>
-      </inkml:inkSource>
-      <inkml:timestamp xml:id="ts0" timeString="2021-10-12T03:39:26.778"/>
-    </inkml:context>
-    <inkml:brush xml:id="br0">
-      <inkml:brushProperty name="width" value="0.3" units="cm"/>
-      <inkml:brushProperty name="height" value="0.6" units="cm"/>
-      <inkml:brushProperty name="color" value="#FF2500"/>
-      <inkml:brushProperty name="tip" value="rectangle"/>
-      <inkml:brushProperty name="rasterOp" value="maskPen"/>
-      <inkml:brushProperty name="ignorePressure" value="1"/>
-    </inkml:brush>
-  </inkml:definitions>
-  <inkml:trace contextRef="#ctx0" brushRef="#br0">1 1,'28'2,"0"1,0 2,50 14,-28-6,-11-2,-24-7,-1 0,2 0,-1-2,27 2,-5-5,-1-2,37-8,45 0,-102 7</inkml:trace>
-</inkml:ink>
-</file>
-
-<file path=word/ink/ink3.xml><?xml version="1.0" encoding="utf-8"?>
-<inkml:ink xmlns:inkml="http://www.w3.org/2003/InkML">
-  <inkml:definitions>
-    <inkml:context xml:id="ctx0">
-      <inkml:inkSource xml:id="inkSrc0">
-        <inkml:traceFormat>
-          <inkml:channel name="X" type="integer" min="-2.14748E9" max="2.14748E9" units="cm"/>
-          <inkml:channel name="Y" type="integer" min="-2.14748E9" max="2.14748E9" units="cm"/>
-        </inkml:traceFormat>
-        <inkml:channelProperties>
-          <inkml:channelProperty channel="X" name="resolution" value="1000" units="1/cm"/>
-          <inkml:channelProperty channel="Y" name="resolution" value="1000" units="1/cm"/>
-        </inkml:channelProperties>
-      </inkml:inkSource>
-      <inkml:timestamp xml:id="ts0" timeString="2021-10-12T03:39:28.055"/>
-    </inkml:context>
-    <inkml:brush xml:id="br0">
-      <inkml:brushProperty name="width" value="0.3" units="cm"/>
-      <inkml:brushProperty name="height" value="0.6" units="cm"/>
-      <inkml:brushProperty name="color" value="#FF2500"/>
-      <inkml:brushProperty name="tip" value="rectangle"/>
-      <inkml:brushProperty name="rasterOp" value="maskPen"/>
-      <inkml:brushProperty name="ignorePressure" value="1"/>
-    </inkml:brush>
-  </inkml:definitions>
-  <inkml:trace contextRef="#ctx0" brushRef="#br0">1 1,'0'1,"0"-1,1 1,-1 0,0 0,1-1,-1 1,1 0,-1-1,1 1,-1 0,1-1,-1 1,1-1,0 1,-1-1,1 1,0-1,-1 1,1-1,0 0,0 1,0-1,-1 0,1 0,0 0,1 1,30 4,-16-3,18 9,0 2,39 19,-47-22,0 0,32 7,-29-10,44 19,-46-16,1 0,0-2,0-2,44 6,-64-12,0-1,0 0,0 0,0-1,0 0,-1 0,1-1,-1 1,1-2,-1 1,0-1,-1 0,8-6,12-5,-16 9</inkml:trace>
-</inkml:ink>
-</file>
-
-<file path=word/ink/ink4.xml><?xml version="1.0" encoding="utf-8"?>
-<inkml:ink xmlns:inkml="http://www.w3.org/2003/InkML">
-  <inkml:definitions>
-    <inkml:context xml:id="ctx0">
-      <inkml:inkSource xml:id="inkSrc0">
-        <inkml:traceFormat>
-          <inkml:channel name="X" type="integer" min="-2.14748E9" max="2.14748E9" units="cm"/>
-          <inkml:channel name="Y" type="integer" min="-2.14748E9" max="2.14748E9" units="cm"/>
-        </inkml:traceFormat>
-        <inkml:channelProperties>
-          <inkml:channelProperty channel="X" name="resolution" value="1000" units="1/cm"/>
-          <inkml:channelProperty channel="Y" name="resolution" value="1000" units="1/cm"/>
-        </inkml:channelProperties>
-      </inkml:inkSource>
-      <inkml:timestamp xml:id="ts0" timeString="2021-10-12T17:17:47.970"/>
-    </inkml:context>
-    <inkml:brush xml:id="br0">
-      <inkml:brushProperty name="width" value="0.3" units="cm"/>
-      <inkml:brushProperty name="height" value="0.6" units="cm"/>
-      <inkml:brushProperty name="color" value="#FF2500"/>
-      <inkml:brushProperty name="tip" value="rectangle"/>
-      <inkml:brushProperty name="rasterOp" value="maskPen"/>
-      <inkml:brushProperty name="ignorePressure" value="1"/>
-    </inkml:brush>
-  </inkml:definitions>
-  <inkml:trace contextRef="#ctx0" brushRef="#br0">6 3534,'-2'-81,"-1"46,3 0,1-1,6-43,41-101,-34 116,33-90,-12 47,83-209,104-189,-51 154,-119 249,133-250,68-77,-211 365,77-124,77-115,-74 159,-115 136</inkml:trace>
-</inkml:ink>
-</file>
-
-<file path=word/ink/ink5.xml><?xml version="1.0" encoding="utf-8"?>
-<inkml:ink xmlns:inkml="http://www.w3.org/2003/InkML">
-  <inkml:definitions>
-    <inkml:context xml:id="ctx0">
-      <inkml:inkSource xml:id="inkSrc0">
-        <inkml:traceFormat>
-          <inkml:channel name="X" type="integer" min="-2.14748E9" max="2.14748E9" units="cm"/>
-          <inkml:channel name="Y" type="integer" min="-2.14748E9" max="2.14748E9" units="cm"/>
-        </inkml:traceFormat>
-        <inkml:channelProperties>
-          <inkml:channelProperty channel="X" name="resolution" value="1000" units="1/cm"/>
-          <inkml:channelProperty channel="Y" name="resolution" value="1000" units="1/cm"/>
-        </inkml:channelProperties>
-      </inkml:inkSource>
-      <inkml:timestamp xml:id="ts0" timeString="2021-10-12T17:17:51.045"/>
-    </inkml:context>
-    <inkml:brush xml:id="br0">
-      <inkml:brushProperty name="width" value="0.3" units="cm"/>
-      <inkml:brushProperty name="height" value="0.6" units="cm"/>
-      <inkml:brushProperty name="color" value="#FF2500"/>
-      <inkml:brushProperty name="tip" value="rectangle"/>
-      <inkml:brushProperty name="rasterOp" value="maskPen"/>
-      <inkml:brushProperty name="ignorePressure" value="1"/>
-    </inkml:brush>
-  </inkml:definitions>
-  <inkml:trace contextRef="#ctx0" brushRef="#br0">0 3835,'0'-24,"1"0,1 0,1 1,1-1,1 1,1-1,1 1,1 1,18-36,89-197,68-126,117-254,-79 108,-69 153,51-129,-62 147,34-131,-168 462,-1 3</inkml:trace>
-</inkml:ink>
-</file>
-
-<file path=word/ink/ink6.xml><?xml version="1.0" encoding="utf-8"?>
-<inkml:ink xmlns:inkml="http://www.w3.org/2003/InkML">
-  <inkml:definitions>
-    <inkml:context xml:id="ctx0">
-      <inkml:inkSource xml:id="inkSrc0">
-        <inkml:traceFormat>
-          <inkml:channel name="X" type="integer" min="-2.14748E9" max="2.14748E9" units="cm"/>
-          <inkml:channel name="Y" type="integer" min="-2.14748E9" max="2.14748E9" units="cm"/>
-        </inkml:traceFormat>
-        <inkml:channelProperties>
-          <inkml:channelProperty channel="X" name="resolution" value="1000" units="1/cm"/>
-          <inkml:channelProperty channel="Y" name="resolution" value="1000" units="1/cm"/>
-        </inkml:channelProperties>
-      </inkml:inkSource>
-      <inkml:timestamp xml:id="ts0" timeString="2021-10-12T17:18:05.893"/>
-    </inkml:context>
-    <inkml:brush xml:id="br0">
-      <inkml:brushProperty name="width" value="0.3" units="cm"/>
-      <inkml:brushProperty name="height" value="0.6" units="cm"/>
-      <inkml:brushProperty name="color" value="#FF2500"/>
-      <inkml:brushProperty name="tip" value="rectangle"/>
-      <inkml:brushProperty name="rasterOp" value="maskPen"/>
-      <inkml:brushProperty name="ignorePressure" value="1"/>
-    </inkml:brush>
-  </inkml:definitions>
-  <inkml:trace contextRef="#ctx0" brushRef="#br0">1 2115,'-1'-15,"2"1,0 0,0-1,1 1,1 0,1 0,0 1,0-1,1 1,10-17,5-13,17-54,-3 7,42-115,-20 51,43-167,10-66,-71 272,-21 70,15-38,26-81,-26 92,-8 21,35-53,-54 91</inkml:trace>
-</inkml:ink>
-</file>
-
-<file path=word/ink/ink7.xml><?xml version="1.0" encoding="utf-8"?>
-<inkml:ink xmlns:inkml="http://www.w3.org/2003/InkML">
-  <inkml:definitions>
-    <inkml:context xml:id="ctx0">
-      <inkml:inkSource xml:id="inkSrc0">
-        <inkml:traceFormat>
-          <inkml:channel name="X" type="integer" min="-2.14748E9" max="2.14748E9" units="cm"/>
-          <inkml:channel name="Y" type="integer" min="-2.14748E9" max="2.14748E9" units="cm"/>
-        </inkml:traceFormat>
-        <inkml:channelProperties>
-          <inkml:channelProperty channel="X" name="resolution" value="1000" units="1/cm"/>
-          <inkml:channelProperty channel="Y" name="resolution" value="1000" units="1/cm"/>
-        </inkml:channelProperties>
-      </inkml:inkSource>
-      <inkml:timestamp xml:id="ts0" timeString="2021-10-12T17:18:11.941"/>
-    </inkml:context>
-    <inkml:brush xml:id="br0">
-      <inkml:brushProperty name="width" value="0.3" units="cm"/>
-      <inkml:brushProperty name="height" value="0.6" units="cm"/>
-      <inkml:brushProperty name="color" value="#FF2500"/>
-      <inkml:brushProperty name="tip" value="rectangle"/>
-      <inkml:brushProperty name="rasterOp" value="maskPen"/>
-      <inkml:brushProperty name="ignorePressure" value="1"/>
-    </inkml:brush>
-  </inkml:definitions>
-  <inkml:trace contextRef="#ctx0" brushRef="#br0">0 2827,'8'-10,"-1"-1,0 0,11-22,-10 17,-4 8,23-42,60-88,-27 59,181-219,26-19,-16 17,-104 108,-79 97,296-460,-310 460,104-162,-49 107,23-52,-126 192</inkml:trace>
-</inkml:ink>
-</file>
-
 <file path=word/theme/theme1.xml><?xml version="1.0" encoding="utf-8"?>
 <a:theme xmlns:a="http://schemas.openxmlformats.org/drawingml/2006/main" name="Office Theme">
   <a:themeElements>

</xml_diff>